<commit_message>
doc : part 2
</commit_message>
<xml_diff>
--- a/Doc tarificator.docx
+++ b/Doc tarificator.docx
@@ -39,125 +39,1300 @@
         <w:rPr>
           <w:lang w:bidi="fr-FR"/>
         </w:rPr>
-        <w:t xml:space="preserve">Manuel d’utilisation du logiciel </w:t>
+        <w:t xml:space="preserve">Manuel </w:t>
       </w:r>
+      <w:r>
+        <w:rPr>
+          <w:lang w:bidi="fr-FR"/>
+        </w:rPr>
+        <w:t xml:space="preserve">d’installation et </w:t>
+      </w:r>
+      <w:r>
+        <w:rPr>
+          <w:lang w:bidi="fr-FR"/>
+        </w:rPr>
+        <w:t xml:space="preserve">d’utilisation du logiciel </w:t>
+      </w:r>
+    </w:p>
+    <w:p>
+      <w:pPr>
+        <w:rPr>
+          <w:lang w:bidi="fr-FR"/>
+        </w:rPr>
+      </w:pPr>
+      <w:proofErr w:type="spellStart"/>
+      <w:r>
+        <w:rPr>
+          <w:lang w:bidi="fr-FR"/>
+        </w:rPr>
+        <w:t>Tarificator</w:t>
+      </w:r>
+      <w:proofErr w:type="spellEnd"/>
+      <w:r>
+        <w:rPr>
+          <w:lang w:bidi="fr-FR"/>
+        </w:rPr>
+        <w:t xml:space="preserve"> est un outil qui permet, à partir d’un fichier de type FAB-</w:t>
+      </w:r>
+      <w:r>
+        <w:rPr>
+          <w:lang w:bidi="fr-FR"/>
+        </w:rPr>
+        <w:t>DIS, de</w:t>
+      </w:r>
+      <w:r>
+        <w:rPr>
+          <w:lang w:bidi="fr-FR"/>
+        </w:rPr>
+        <w:t xml:space="preserve"> générer un fichier de travail compatible avec le JTarnew. </w:t>
+      </w:r>
+    </w:p>
+    <w:p>
+      <w:pPr>
+        <w:rPr>
+          <w:lang w:bidi="fr-FR"/>
+        </w:rPr>
+      </w:pPr>
+    </w:p>
+    <w:p>
+      <w:pPr>
+        <w:rPr>
+          <w:lang w:bidi="fr-FR"/>
+        </w:rPr>
+      </w:pPr>
+    </w:p>
+    <w:p>
+      <w:pPr>
+        <w:rPr>
+          <w:lang w:bidi="fr-FR"/>
+        </w:rPr>
+      </w:pPr>
+    </w:p>
+    <w:p>
+      <w:pPr>
+        <w:rPr>
+          <w:lang w:bidi="fr-FR"/>
+        </w:rPr>
+      </w:pPr>
+    </w:p>
+    <w:p>
+      <w:pPr>
+        <w:rPr>
+          <w:lang w:bidi="fr-FR"/>
+        </w:rPr>
+      </w:pPr>
+    </w:p>
+    <w:p>
+      <w:pPr>
+        <w:rPr>
+          <w:lang w:bidi="fr-FR"/>
+        </w:rPr>
+      </w:pPr>
+    </w:p>
+    <w:p>
+      <w:pPr>
+        <w:rPr>
+          <w:lang w:bidi="fr-FR"/>
+        </w:rPr>
+      </w:pPr>
+    </w:p>
+    <w:p>
+      <w:pPr>
+        <w:rPr>
+          <w:lang w:bidi="fr-FR"/>
+        </w:rPr>
+      </w:pPr>
+    </w:p>
+    <w:p>
+      <w:pPr>
+        <w:rPr>
+          <w:lang w:bidi="fr-FR"/>
+        </w:rPr>
+      </w:pPr>
+    </w:p>
+    <w:p>
+      <w:pPr>
+        <w:rPr>
+          <w:lang w:bidi="fr-FR"/>
+        </w:rPr>
+      </w:pPr>
+    </w:p>
+    <w:p>
+      <w:pPr>
+        <w:rPr>
+          <w:lang w:bidi="fr-FR"/>
+        </w:rPr>
+      </w:pPr>
+    </w:p>
+    <w:p>
+      <w:pPr>
+        <w:rPr>
+          <w:lang w:bidi="fr-FR"/>
+        </w:rPr>
+      </w:pPr>
+    </w:p>
+    <w:p>
+      <w:pPr>
+        <w:rPr>
+          <w:lang w:bidi="fr-FR"/>
+        </w:rPr>
+      </w:pPr>
+    </w:p>
+    <w:p>
+      <w:pPr>
+        <w:rPr>
+          <w:lang w:bidi="fr-FR"/>
+        </w:rPr>
+      </w:pPr>
+    </w:p>
+    <w:p>
+      <w:pPr>
+        <w:rPr>
+          <w:lang w:bidi="fr-FR"/>
+        </w:rPr>
+      </w:pPr>
+    </w:p>
+    <w:p>
+      <w:pPr>
+        <w:rPr>
+          <w:lang w:bidi="fr-FR"/>
+        </w:rPr>
+      </w:pPr>
+    </w:p>
+    <w:p>
+      <w:pPr>
+        <w:rPr>
+          <w:lang w:bidi="fr-FR"/>
+        </w:rPr>
+      </w:pPr>
+    </w:p>
+    <w:p>
+      <w:pPr>
+        <w:rPr>
+          <w:lang w:bidi="fr-FR"/>
+        </w:rPr>
+      </w:pPr>
+    </w:p>
+    <w:p>
+      <w:pPr>
+        <w:rPr>
+          <w:lang w:bidi="fr-FR"/>
+        </w:rPr>
+      </w:pPr>
+    </w:p>
+    <w:p>
+      <w:pPr>
+        <w:rPr>
+          <w:lang w:bidi="fr-FR"/>
+        </w:rPr>
+      </w:pPr>
+    </w:p>
+    <w:p>
+      <w:pPr>
+        <w:rPr>
+          <w:lang w:bidi="fr-FR"/>
+        </w:rPr>
+      </w:pPr>
+    </w:p>
+    <w:p/>
+    <w:sdt>
+      <w:sdtPr>
+        <w:rPr>
+          <w:rFonts w:ascii="Segoe UI" w:eastAsiaTheme="minorHAnsi" w:hAnsi="Segoe UI" w:cs="Segoe UI"/>
+          <w:color w:val="auto"/>
+          <w:sz w:val="22"/>
+          <w:szCs w:val="22"/>
+        </w:rPr>
+        <w:id w:val="1960758805"/>
+        <w:docPartObj>
+          <w:docPartGallery w:val="Table of Contents"/>
+          <w:docPartUnique/>
+        </w:docPartObj>
+      </w:sdtPr>
+      <w:sdtEndPr>
+        <w:rPr>
+          <w:b/>
+          <w:bCs/>
+        </w:rPr>
+      </w:sdtEndPr>
+      <w:sdtContent>
+        <w:p>
+          <w:pPr>
+            <w:pStyle w:val="En-ttedetabledesmatires"/>
+          </w:pPr>
+          <w:r>
+            <w:t>Table des matières</w:t>
+          </w:r>
+        </w:p>
+        <w:p>
+          <w:pPr>
+            <w:pStyle w:val="TM1"/>
+            <w:tabs>
+              <w:tab w:val="right" w:leader="dot" w:pos="9854"/>
+            </w:tabs>
+            <w:rPr>
+              <w:rFonts w:asciiTheme="minorHAnsi" w:eastAsiaTheme="minorEastAsia" w:hAnsiTheme="minorHAnsi" w:cstheme="minorBidi"/>
+              <w:lang w:eastAsia="fr-FR"/>
+            </w:rPr>
+          </w:pPr>
+          <w:r>
+            <w:fldChar w:fldCharType="begin"/>
+          </w:r>
+          <w:r>
+            <w:instrText xml:space="preserve"> TOC \o "1-3" \h \z \u </w:instrText>
+          </w:r>
+          <w:r>
+            <w:fldChar w:fldCharType="separate"/>
+          </w:r>
+          <w:hyperlink w:anchor="_Toc134007615" w:history="1">
+            <w:r>
+              <w:rPr>
+                <w:rStyle w:val="Lienhypertexte"/>
+                <w:lang w:bidi="fr-FR"/>
+              </w:rPr>
+              <w:t>Importation du projet</w:t>
+            </w:r>
+            <w:r>
+              <w:rPr>
+                <w:webHidden/>
+              </w:rPr>
+              <w:tab/>
+            </w:r>
+            <w:r>
+              <w:rPr>
+                <w:webHidden/>
+              </w:rPr>
+              <w:fldChar w:fldCharType="begin"/>
+            </w:r>
+            <w:r>
+              <w:rPr>
+                <w:webHidden/>
+              </w:rPr>
+              <w:instrText xml:space="preserve"> PAGEREF _Toc134007615 \h </w:instrText>
+            </w:r>
+            <w:r>
+              <w:rPr>
+                <w:webHidden/>
+              </w:rPr>
+            </w:r>
+            <w:r>
+              <w:rPr>
+                <w:webHidden/>
+              </w:rPr>
+              <w:fldChar w:fldCharType="separate"/>
+            </w:r>
+            <w:r>
+              <w:rPr>
+                <w:webHidden/>
+              </w:rPr>
+              <w:t>3</w:t>
+            </w:r>
+            <w:r>
+              <w:rPr>
+                <w:webHidden/>
+              </w:rPr>
+              <w:fldChar w:fldCharType="end"/>
+            </w:r>
+          </w:hyperlink>
+        </w:p>
+        <w:p>
+          <w:pPr>
+            <w:pStyle w:val="TM1"/>
+            <w:tabs>
+              <w:tab w:val="right" w:leader="dot" w:pos="9854"/>
+            </w:tabs>
+            <w:rPr>
+              <w:rFonts w:asciiTheme="minorHAnsi" w:eastAsiaTheme="minorEastAsia" w:hAnsiTheme="minorHAnsi" w:cstheme="minorBidi"/>
+              <w:lang w:eastAsia="fr-FR"/>
+            </w:rPr>
+          </w:pPr>
+          <w:hyperlink w:anchor="_Toc134007616" w:history="1">
+            <w:r>
+              <w:rPr>
+                <w:rStyle w:val="Lienhypertexte"/>
+                <w:lang w:bidi="fr-FR"/>
+              </w:rPr>
+              <w:t>Guide utilisation et prérequis</w:t>
+            </w:r>
+            <w:r>
+              <w:rPr>
+                <w:webHidden/>
+              </w:rPr>
+              <w:tab/>
+            </w:r>
+            <w:r>
+              <w:rPr>
+                <w:webHidden/>
+              </w:rPr>
+              <w:fldChar w:fldCharType="begin"/>
+            </w:r>
+            <w:r>
+              <w:rPr>
+                <w:webHidden/>
+              </w:rPr>
+              <w:instrText xml:space="preserve"> PAGEREF _Toc134007616 \h </w:instrText>
+            </w:r>
+            <w:r>
+              <w:rPr>
+                <w:webHidden/>
+              </w:rPr>
+            </w:r>
+            <w:r>
+              <w:rPr>
+                <w:webHidden/>
+              </w:rPr>
+              <w:fldChar w:fldCharType="separate"/>
+            </w:r>
+            <w:r>
+              <w:rPr>
+                <w:webHidden/>
+              </w:rPr>
+              <w:t>6</w:t>
+            </w:r>
+            <w:r>
+              <w:rPr>
+                <w:webHidden/>
+              </w:rPr>
+              <w:fldChar w:fldCharType="end"/>
+            </w:r>
+          </w:hyperlink>
+        </w:p>
+        <w:p>
+          <w:pPr>
+            <w:pStyle w:val="TM1"/>
+            <w:tabs>
+              <w:tab w:val="right" w:leader="dot" w:pos="9854"/>
+            </w:tabs>
+            <w:rPr>
+              <w:rFonts w:asciiTheme="minorHAnsi" w:eastAsiaTheme="minorEastAsia" w:hAnsiTheme="minorHAnsi" w:cstheme="minorBidi"/>
+              <w:lang w:eastAsia="fr-FR"/>
+            </w:rPr>
+          </w:pPr>
+          <w:hyperlink w:anchor="_Toc134007617" w:history="1">
+            <w:r>
+              <w:rPr>
+                <w:rStyle w:val="Lienhypertexte"/>
+                <w:lang w:bidi="fr-FR"/>
+              </w:rPr>
+              <w:t>Guide utilisation Mediator</w:t>
+            </w:r>
+            <w:r>
+              <w:rPr>
+                <w:webHidden/>
+              </w:rPr>
+              <w:tab/>
+            </w:r>
+            <w:r>
+              <w:rPr>
+                <w:webHidden/>
+              </w:rPr>
+              <w:fldChar w:fldCharType="begin"/>
+            </w:r>
+            <w:r>
+              <w:rPr>
+                <w:webHidden/>
+              </w:rPr>
+              <w:instrText xml:space="preserve"> PAGEREF _Toc134007617 \h </w:instrText>
+            </w:r>
+            <w:r>
+              <w:rPr>
+                <w:webHidden/>
+              </w:rPr>
+            </w:r>
+            <w:r>
+              <w:rPr>
+                <w:webHidden/>
+              </w:rPr>
+              <w:fldChar w:fldCharType="separate"/>
+            </w:r>
+            <w:r>
+              <w:rPr>
+                <w:webHidden/>
+              </w:rPr>
+              <w:t>7</w:t>
+            </w:r>
+            <w:r>
+              <w:rPr>
+                <w:webHidden/>
+              </w:rPr>
+              <w:fldChar w:fldCharType="end"/>
+            </w:r>
+          </w:hyperlink>
+        </w:p>
+        <w:p>
+          <w:pPr>
+            <w:pStyle w:val="TM1"/>
+            <w:tabs>
+              <w:tab w:val="right" w:leader="dot" w:pos="9854"/>
+            </w:tabs>
+            <w:rPr>
+              <w:rFonts w:asciiTheme="minorHAnsi" w:eastAsiaTheme="minorEastAsia" w:hAnsiTheme="minorHAnsi" w:cstheme="minorBidi"/>
+              <w:lang w:eastAsia="fr-FR"/>
+            </w:rPr>
+          </w:pPr>
+          <w:hyperlink w:anchor="_Toc134007618" w:history="1">
+            <w:r>
+              <w:rPr>
+                <w:rStyle w:val="Lienhypertexte"/>
+                <w:lang w:bidi="fr-FR"/>
+              </w:rPr>
+              <w:t>Supprimer une table des matières</w:t>
+            </w:r>
+            <w:r>
+              <w:rPr>
+                <w:webHidden/>
+              </w:rPr>
+              <w:tab/>
+            </w:r>
+            <w:r>
+              <w:rPr>
+                <w:webHidden/>
+              </w:rPr>
+              <w:fldChar w:fldCharType="begin"/>
+            </w:r>
+            <w:r>
+              <w:rPr>
+                <w:webHidden/>
+              </w:rPr>
+              <w:instrText xml:space="preserve"> PAGEREF _Toc134007618 \h </w:instrText>
+            </w:r>
+            <w:r>
+              <w:rPr>
+                <w:webHidden/>
+              </w:rPr>
+            </w:r>
+            <w:r>
+              <w:rPr>
+                <w:webHidden/>
+              </w:rPr>
+              <w:fldChar w:fldCharType="separate"/>
+            </w:r>
+            <w:r>
+              <w:rPr>
+                <w:webHidden/>
+              </w:rPr>
+              <w:t>8</w:t>
+            </w:r>
+            <w:r>
+              <w:rPr>
+                <w:webHidden/>
+              </w:rPr>
+              <w:fldChar w:fldCharType="end"/>
+            </w:r>
+          </w:hyperlink>
+        </w:p>
+        <w:p>
+          <w:pPr>
+            <w:pStyle w:val="TM1"/>
+            <w:tabs>
+              <w:tab w:val="right" w:leader="dot" w:pos="9854"/>
+            </w:tabs>
+            <w:rPr>
+              <w:rFonts w:asciiTheme="minorHAnsi" w:eastAsiaTheme="minorEastAsia" w:hAnsiTheme="minorHAnsi" w:cstheme="minorBidi"/>
+              <w:lang w:eastAsia="fr-FR"/>
+            </w:rPr>
+          </w:pPr>
+          <w:hyperlink w:anchor="_Toc134007619" w:history="1">
+            <w:r>
+              <w:rPr>
+                <w:rStyle w:val="Lienhypertexte"/>
+                <w:lang w:bidi="fr-FR"/>
+              </w:rPr>
+              <w:t>Découvrir plus encore</w:t>
+            </w:r>
+            <w:r>
+              <w:rPr>
+                <w:webHidden/>
+              </w:rPr>
+              <w:tab/>
+            </w:r>
+            <w:r>
+              <w:rPr>
+                <w:webHidden/>
+              </w:rPr>
+              <w:fldChar w:fldCharType="begin"/>
+            </w:r>
+            <w:r>
+              <w:rPr>
+                <w:webHidden/>
+              </w:rPr>
+              <w:instrText xml:space="preserve"> PAGEREF _Toc134007619 \h </w:instrText>
+            </w:r>
+            <w:r>
+              <w:rPr>
+                <w:webHidden/>
+              </w:rPr>
+            </w:r>
+            <w:r>
+              <w:rPr>
+                <w:webHidden/>
+              </w:rPr>
+              <w:fldChar w:fldCharType="separate"/>
+            </w:r>
+            <w:r>
+              <w:rPr>
+                <w:webHidden/>
+              </w:rPr>
+              <w:t>8</w:t>
+            </w:r>
+            <w:r>
+              <w:rPr>
+                <w:webHidden/>
+              </w:rPr>
+              <w:fldChar w:fldCharType="end"/>
+            </w:r>
+          </w:hyperlink>
+        </w:p>
+        <w:p>
+          <w:pPr>
+            <w:pStyle w:val="TM2"/>
+            <w:tabs>
+              <w:tab w:val="right" w:leader="dot" w:pos="9854"/>
+            </w:tabs>
+            <w:rPr>
+              <w:rFonts w:asciiTheme="minorHAnsi" w:eastAsiaTheme="minorEastAsia" w:hAnsiTheme="minorHAnsi" w:cstheme="minorBidi"/>
+              <w:noProof/>
+              <w:lang w:eastAsia="fr-FR"/>
+            </w:rPr>
+          </w:pPr>
+          <w:hyperlink w:anchor="_Toc134007620" w:history="1">
+            <w:r>
+              <w:rPr>
+                <w:rStyle w:val="Lienhypertexte"/>
+                <w:noProof/>
+                <w:lang w:bidi="fr-FR"/>
+              </w:rPr>
+              <w:t>Modifier la mise en forme des entrées de table des matières</w:t>
+            </w:r>
+            <w:r>
+              <w:rPr>
+                <w:noProof/>
+                <w:webHidden/>
+              </w:rPr>
+              <w:tab/>
+            </w:r>
+            <w:r>
+              <w:rPr>
+                <w:noProof/>
+                <w:webHidden/>
+              </w:rPr>
+              <w:fldChar w:fldCharType="begin"/>
+            </w:r>
+            <w:r>
+              <w:rPr>
+                <w:noProof/>
+                <w:webHidden/>
+              </w:rPr>
+              <w:instrText xml:space="preserve"> PAGEREF _Toc134007620 \h </w:instrText>
+            </w:r>
+            <w:r>
+              <w:rPr>
+                <w:noProof/>
+                <w:webHidden/>
+              </w:rPr>
+            </w:r>
+            <w:r>
+              <w:rPr>
+                <w:noProof/>
+                <w:webHidden/>
+              </w:rPr>
+              <w:fldChar w:fldCharType="separate"/>
+            </w:r>
+            <w:r>
+              <w:rPr>
+                <w:noProof/>
+                <w:webHidden/>
+              </w:rPr>
+              <w:t>8</w:t>
+            </w:r>
+            <w:r>
+              <w:rPr>
+                <w:noProof/>
+                <w:webHidden/>
+              </w:rPr>
+              <w:fldChar w:fldCharType="end"/>
+            </w:r>
+          </w:hyperlink>
+        </w:p>
+        <w:p>
+          <w:pPr>
+            <w:pStyle w:val="TM2"/>
+            <w:tabs>
+              <w:tab w:val="right" w:leader="dot" w:pos="9854"/>
+            </w:tabs>
+            <w:rPr>
+              <w:rFonts w:asciiTheme="minorHAnsi" w:eastAsiaTheme="minorEastAsia" w:hAnsiTheme="minorHAnsi" w:cstheme="minorBidi"/>
+              <w:noProof/>
+              <w:lang w:eastAsia="fr-FR"/>
+            </w:rPr>
+          </w:pPr>
+          <w:hyperlink w:anchor="_Toc134007621" w:history="1">
+            <w:r>
+              <w:rPr>
+                <w:rStyle w:val="Lienhypertexte"/>
+                <w:noProof/>
+                <w:lang w:bidi="fr-FR"/>
+              </w:rPr>
+              <w:t>Modifier le nombre de niveaux de table des matières</w:t>
+            </w:r>
+            <w:r>
+              <w:rPr>
+                <w:noProof/>
+                <w:webHidden/>
+              </w:rPr>
+              <w:tab/>
+            </w:r>
+            <w:r>
+              <w:rPr>
+                <w:noProof/>
+                <w:webHidden/>
+              </w:rPr>
+              <w:fldChar w:fldCharType="begin"/>
+            </w:r>
+            <w:r>
+              <w:rPr>
+                <w:noProof/>
+                <w:webHidden/>
+              </w:rPr>
+              <w:instrText xml:space="preserve"> PAGEREF _Toc134007621 \h </w:instrText>
+            </w:r>
+            <w:r>
+              <w:rPr>
+                <w:noProof/>
+                <w:webHidden/>
+              </w:rPr>
+            </w:r>
+            <w:r>
+              <w:rPr>
+                <w:noProof/>
+                <w:webHidden/>
+              </w:rPr>
+              <w:fldChar w:fldCharType="separate"/>
+            </w:r>
+            <w:r>
+              <w:rPr>
+                <w:noProof/>
+                <w:webHidden/>
+              </w:rPr>
+              <w:t>9</w:t>
+            </w:r>
+            <w:r>
+              <w:rPr>
+                <w:noProof/>
+                <w:webHidden/>
+              </w:rPr>
+              <w:fldChar w:fldCharType="end"/>
+            </w:r>
+          </w:hyperlink>
+        </w:p>
+        <w:p>
+          <w:pPr>
+            <w:pStyle w:val="TM1"/>
+            <w:tabs>
+              <w:tab w:val="right" w:leader="dot" w:pos="9854"/>
+            </w:tabs>
+            <w:rPr>
+              <w:rFonts w:asciiTheme="minorHAnsi" w:eastAsiaTheme="minorEastAsia" w:hAnsiTheme="minorHAnsi" w:cstheme="minorBidi"/>
+              <w:lang w:eastAsia="fr-FR"/>
+            </w:rPr>
+          </w:pPr>
+          <w:hyperlink w:anchor="_Toc134007622" w:history="1">
+            <w:r>
+              <w:rPr>
+                <w:rStyle w:val="Lienhypertexte"/>
+                <w:lang w:bidi="fr-FR"/>
+              </w:rPr>
+              <w:t>Obtenir de l’aide dans Word</w:t>
+            </w:r>
+            <w:r>
+              <w:rPr>
+                <w:webHidden/>
+              </w:rPr>
+              <w:tab/>
+            </w:r>
+            <w:r>
+              <w:rPr>
+                <w:webHidden/>
+              </w:rPr>
+              <w:fldChar w:fldCharType="begin"/>
+            </w:r>
+            <w:r>
+              <w:rPr>
+                <w:webHidden/>
+              </w:rPr>
+              <w:instrText xml:space="preserve"> PAGEREF _Toc134007622 \h </w:instrText>
+            </w:r>
+            <w:r>
+              <w:rPr>
+                <w:webHidden/>
+              </w:rPr>
+            </w:r>
+            <w:r>
+              <w:rPr>
+                <w:webHidden/>
+              </w:rPr>
+              <w:fldChar w:fldCharType="separate"/>
+            </w:r>
+            <w:r>
+              <w:rPr>
+                <w:webHidden/>
+              </w:rPr>
+              <w:t>10</w:t>
+            </w:r>
+            <w:r>
+              <w:rPr>
+                <w:webHidden/>
+              </w:rPr>
+              <w:fldChar w:fldCharType="end"/>
+            </w:r>
+          </w:hyperlink>
+        </w:p>
+        <w:p>
+          <w:r>
+            <w:rPr>
+              <w:b/>
+              <w:bCs/>
+            </w:rPr>
+            <w:fldChar w:fldCharType="end"/>
+          </w:r>
+        </w:p>
+      </w:sdtContent>
+    </w:sdt>
+    <w:p/>
+    <w:p>
+      <w:pPr>
+        <w:rPr>
+          <w:rStyle w:val="Accentuation"/>
+          <w:lang w:bidi="fr-FR"/>
+        </w:rPr>
+      </w:pPr>
+    </w:p>
+    <w:p>
+      <w:pPr>
+        <w:rPr>
+          <w:rStyle w:val="Accentuation"/>
+          <w:lang w:bidi="fr-FR"/>
+        </w:rPr>
+      </w:pPr>
+    </w:p>
+    <w:p>
+      <w:pPr>
+        <w:rPr>
+          <w:rStyle w:val="Accentuation"/>
+          <w:lang w:bidi="fr-FR"/>
+        </w:rPr>
+      </w:pPr>
+    </w:p>
+    <w:p>
+      <w:pPr>
+        <w:rPr>
+          <w:rStyle w:val="Accentuation"/>
+          <w:lang w:bidi="fr-FR"/>
+        </w:rPr>
+      </w:pPr>
+    </w:p>
+    <w:p>
+      <w:pPr>
+        <w:rPr>
+          <w:rStyle w:val="Accentuation"/>
+          <w:lang w:bidi="fr-FR"/>
+        </w:rPr>
+      </w:pPr>
+    </w:p>
+    <w:p>
+      <w:pPr>
+        <w:rPr>
+          <w:rStyle w:val="Accentuation"/>
+          <w:lang w:bidi="fr-FR"/>
+        </w:rPr>
+      </w:pPr>
+    </w:p>
+    <w:p>
+      <w:pPr>
+        <w:rPr>
+          <w:rStyle w:val="Accentuation"/>
+          <w:lang w:bidi="fr-FR"/>
+        </w:rPr>
+      </w:pPr>
+    </w:p>
+    <w:p>
+      <w:pPr>
+        <w:rPr>
+          <w:rStyle w:val="Accentuation"/>
+          <w:lang w:bidi="fr-FR"/>
+        </w:rPr>
+      </w:pPr>
+    </w:p>
+    <w:p>
+      <w:pPr>
+        <w:rPr>
+          <w:rStyle w:val="Accentuation"/>
+          <w:lang w:bidi="fr-FR"/>
+        </w:rPr>
+      </w:pPr>
+    </w:p>
+    <w:p>
+      <w:pPr>
+        <w:rPr>
+          <w:rStyle w:val="Accentuation"/>
+          <w:lang w:bidi="fr-FR"/>
+        </w:rPr>
+      </w:pPr>
+    </w:p>
+    <w:p>
+      <w:pPr>
+        <w:rPr>
+          <w:rStyle w:val="Accentuation"/>
+          <w:lang w:bidi="fr-FR"/>
+        </w:rPr>
+      </w:pPr>
+    </w:p>
+    <w:p>
+      <w:pPr>
+        <w:rPr>
+          <w:rStyle w:val="Accentuation"/>
+          <w:lang w:bidi="fr-FR"/>
+        </w:rPr>
+      </w:pPr>
+    </w:p>
+    <w:p>
+      <w:pPr>
+        <w:rPr>
+          <w:rStyle w:val="Accentuation"/>
+          <w:lang w:bidi="fr-FR"/>
+        </w:rPr>
+      </w:pPr>
     </w:p>
     <w:p>
       <w:r>
         <w:rPr>
           <w:lang w:bidi="fr-FR"/>
         </w:rPr>
-        <w:t>Vous n’avez pas besoin d’attendre que vos pages soient finalisées ; l’insertion d’une table des matières peut être se faire tôt dans le processus de création de votre document. Quand vous ajouter des pages à votre document, Word vous permet de maintenir à jour la table des matières.</w:t>
+        <w:t>.</w:t>
       </w:r>
     </w:p>
     <w:p>
       <w:pPr>
-        <w:pStyle w:val="TexterutilisableEssayez-le"/>
+        <w:pStyle w:val="Titre1"/>
+      </w:pPr>
+      <w:bookmarkStart w:id="1" w:name="_Toc134007615"/>
+      <w:r>
+        <w:rPr>
+          <w:lang w:bidi="fr-FR"/>
+        </w:rPr>
+        <w:lastRenderedPageBreak/>
+        <w:t>Importation du projet</w:t>
+      </w:r>
+      <w:bookmarkEnd w:id="1"/>
+      <w:r>
+        <w:rPr>
+          <w:lang w:bidi="fr-FR"/>
+        </w:rPr>
+        <w:t xml:space="preserve"> </w:t>
+      </w:r>
+    </w:p>
+    <w:p>
+      <w:pPr>
+        <w:rPr>
+          <w:lang w:bidi="fr-FR"/>
+        </w:rPr>
       </w:pPr>
       <w:r>
         <w:rPr>
           <w:lang w:bidi="fr-FR"/>
         </w:rPr>
-        <w:t xml:space="preserve">Ce document n’est pas que pour la lecture, il est là pour vous permettre d’essayer des fonctionnalités. Les mentions </w:t>
+        <w:t xml:space="preserve">Pour commencer à utiliser </w:t>
+      </w:r>
+      <w:proofErr w:type="spellStart"/>
+      <w:r>
+        <w:rPr>
+          <w:lang w:bidi="fr-FR"/>
+        </w:rPr>
+        <w:t>Tarificator</w:t>
+      </w:r>
+      <w:proofErr w:type="spellEnd"/>
+      <w:r>
+        <w:rPr>
+          <w:lang w:bidi="fr-FR"/>
+        </w:rPr>
+        <w:t>, il vous faudra d’abord importer tous les fichiers via GIT</w:t>
+      </w:r>
+      <w:r>
+        <w:rPr>
+          <w:lang w:bidi="fr-FR"/>
+        </w:rPr>
+        <w:t xml:space="preserve"> ainsi que l’environnement de travail</w:t>
+      </w:r>
+      <w:r>
+        <w:rPr>
+          <w:lang w:bidi="fr-FR"/>
+        </w:rPr>
+        <w:t xml:space="preserve">.  </w:t>
+      </w:r>
+    </w:p>
+    <w:p>
+      <w:pPr>
+        <w:rPr>
+          <w:lang w:bidi="fr-FR"/>
+        </w:rPr>
+      </w:pPr>
+      <w:r>
+        <w:rPr>
+          <w:rStyle w:val="Accentuation"/>
+          <w:lang w:bidi="fr-FR"/>
+        </w:rPr>
+        <w:t xml:space="preserve">Attention ce tutoriel marche uniquement sous Windows 10 et 11, pensez </w:t>
+      </w:r>
+      <w:proofErr w:type="gramStart"/>
+      <w:r>
+        <w:rPr>
+          <w:rStyle w:val="Accentuation"/>
+          <w:lang w:bidi="fr-FR"/>
+        </w:rPr>
+        <w:t>a</w:t>
+      </w:r>
+      <w:proofErr w:type="gramEnd"/>
+      <w:r>
+        <w:rPr>
+          <w:rStyle w:val="Accentuation"/>
+          <w:lang w:bidi="fr-FR"/>
+        </w:rPr>
+        <w:t xml:space="preserve"> bien mettre à jour votre ordinateur avant de commencer les étapes suivantes </w:t>
       </w:r>
       <w:r>
         <w:rPr>
           <w:rStyle w:val="Accentuation"/>
           <w:lang w:bidi="fr-FR"/>
         </w:rPr>
-        <w:t>Essayez par vous-même</w:t>
+        <w:t>:</w:t>
       </w:r>
       <w:r>
         <w:rPr>
           <w:lang w:bidi="fr-FR"/>
         </w:rPr>
-        <w:t xml:space="preserve"> en rouge dans le document vous permettent de découvrir cette fonctionnalité en la testant vous-même.</w:t>
+        <w:t xml:space="preserve"> </w:t>
       </w:r>
     </w:p>
     <w:p>
       <w:pPr>
-        <w:pStyle w:val="Titre1"/>
+        <w:pStyle w:val="Listenumros"/>
       </w:pPr>
       <w:r>
         <w:rPr>
           <w:lang w:bidi="fr-FR"/>
         </w:rPr>
-        <w:t>Insérer une table des matières</w:t>
+        <w:t xml:space="preserve">Cliquez sur le </w:t>
       </w:r>
-    </w:p>
-    <w:p>
+      <w:hyperlink r:id="rId8" w:history="1">
+        <w:r>
+          <w:rPr>
+            <w:rStyle w:val="Lienhypertexte"/>
+            <w:lang w:bidi="fr-FR"/>
+          </w:rPr>
+          <w:t>lien</w:t>
+        </w:r>
+      </w:hyperlink>
       <w:r>
         <w:rPr>
           <w:lang w:bidi="fr-FR"/>
         </w:rPr>
-        <w:t xml:space="preserve">Pour ajouter une </w:t>
-      </w:r>
-      <w:r>
-        <w:rPr>
-          <w:rStyle w:val="Caractredecitationmiseenvidence"/>
-          <w:lang w:bidi="fr-FR"/>
-        </w:rPr>
-        <w:t>table des matières</w:t>
+        <w:t xml:space="preserve"> suivant </w:t>
       </w:r>
       <w:r>
         <w:rPr>
           <w:lang w:bidi="fr-FR"/>
         </w:rPr>
-        <w:t xml:space="preserve">, décidez simplement de l’emplacement souhaité. Word se charge du reste. </w:t>
+        <w:t xml:space="preserve">pour télécharger la dernière version de </w:t>
       </w:r>
-    </w:p>
-    <w:p>
+      <w:proofErr w:type="spellStart"/>
       <w:r>
         <w:rPr>
-          <w:rStyle w:val="Accentuation"/>
+          <w:b/>
+          <w:bCs/>
           <w:lang w:bidi="fr-FR"/>
         </w:rPr>
-        <w:t>Essayez par vous-même :</w:t>
+        <w:t>Thonny</w:t>
+      </w:r>
+      <w:proofErr w:type="spellEnd"/>
+      <w:r>
+        <w:rPr>
+          <w:lang w:bidi="fr-FR"/>
+        </w:rPr>
+        <w:t xml:space="preserve"> qui va être notre IDLE </w:t>
+      </w:r>
+      <w:r>
+        <w:rPr>
+          <w:b/>
+          <w:bCs/>
+          <w:lang w:bidi="fr-FR"/>
+        </w:rPr>
+        <w:t>python</w:t>
       </w:r>
       <w:r>
         <w:rPr>
           <w:lang w:bidi="fr-FR"/>
         </w:rPr>
-        <w:t xml:space="preserve"> appuyez sur ENTRÉE après le premier paragraphe dans ce document pour obtenir une nouvelle ligne. Accédez ensuite à l’onglet </w:t>
+        <w:t xml:space="preserve"> pour pouvoir lancer le programme. </w:t>
+      </w:r>
+    </w:p>
+    <w:p>
+      <w:pPr>
+        <w:pStyle w:val="Listenumros"/>
+        <w:numPr>
+          <w:ilvl w:val="0"/>
+          <w:numId w:val="0"/>
+        </w:numPr>
+        <w:ind w:left="792"/>
+      </w:pPr>
+      <w:r>
+        <w:rPr>
+          <w:noProof/>
+        </w:rPr>
+        <w:drawing>
+          <wp:inline distT="0" distB="0" distL="0" distR="0" wp14:anchorId="68BFAD18" wp14:editId="344A6259">
+            <wp:extent cx="4345392" cy="2943225"/>
+            <wp:effectExtent l="0" t="0" r="0" b="0"/>
+            <wp:docPr id="2" name="Image 2"/>
+            <wp:cNvGraphicFramePr>
+              <a:graphicFrameLocks xmlns:a="http://schemas.openxmlformats.org/drawingml/2006/main" noChangeAspect="1"/>
+            </wp:cNvGraphicFramePr>
+            <a:graphic xmlns:a="http://schemas.openxmlformats.org/drawingml/2006/main">
+              <a:graphicData uri="http://schemas.openxmlformats.org/drawingml/2006/picture">
+                <pic:pic xmlns:pic="http://schemas.openxmlformats.org/drawingml/2006/picture">
+                  <pic:nvPicPr>
+                    <pic:cNvPr id="0" name="Picture 1"/>
+                    <pic:cNvPicPr>
+                      <a:picLocks noChangeAspect="1" noChangeArrowheads="1"/>
+                    </pic:cNvPicPr>
+                  </pic:nvPicPr>
+                  <pic:blipFill>
+                    <a:blip r:embed="rId9">
+                      <a:extLst>
+                        <a:ext uri="{28A0092B-C50C-407E-A947-70E740481C1C}">
+                          <a14:useLocalDpi xmlns:a14="http://schemas.microsoft.com/office/drawing/2010/main" val="0"/>
+                        </a:ext>
+                      </a:extLst>
+                    </a:blip>
+                    <a:srcRect/>
+                    <a:stretch>
+                      <a:fillRect/>
+                    </a:stretch>
+                  </pic:blipFill>
+                  <pic:spPr bwMode="auto">
+                    <a:xfrm>
+                      <a:off x="0" y="0"/>
+                      <a:ext cx="4366657" cy="2957629"/>
+                    </a:xfrm>
+                    <a:prstGeom prst="rect">
+                      <a:avLst/>
+                    </a:prstGeom>
+                    <a:noFill/>
+                    <a:ln>
+                      <a:noFill/>
+                    </a:ln>
+                  </pic:spPr>
+                </pic:pic>
+              </a:graphicData>
+            </a:graphic>
+          </wp:inline>
+        </w:drawing>
+      </w:r>
+    </w:p>
+    <w:p>
+      <w:pPr>
+        <w:pStyle w:val="Listenumros"/>
+      </w:pPr>
+      <w:r>
+        <w:t xml:space="preserve">Une fois le téléchargement terminé, lancez le logiciel </w:t>
+      </w:r>
+      <w:proofErr w:type="spellStart"/>
+      <w:r>
+        <w:rPr>
+          <w:b/>
+          <w:bCs/>
+        </w:rPr>
+        <w:t>Thonny</w:t>
+      </w:r>
+      <w:proofErr w:type="spellEnd"/>
+      <w:r>
+        <w:t xml:space="preserve"> en gardant toute la </w:t>
       </w:r>
       <w:r>
         <w:rPr>
-          <w:rStyle w:val="lev"/>
-          <w:lang w:bidi="fr-FR"/>
+          <w:b/>
+          <w:bCs/>
         </w:rPr>
-        <w:t>Références</w:t>
+        <w:t>configuration par défaut</w:t>
+      </w:r>
+      <w:r>
+        <w:t xml:space="preserve">. Par la suite ouvrez la console du système qui se trouve dans :   </w:t>
       </w:r>
       <w:r>
         <w:rPr>
-          <w:lang w:bidi="fr-FR"/>
+          <w:b/>
+          <w:bCs/>
         </w:rPr>
-        <w:t xml:space="preserve">, sélectionnez </w:t>
+        <w:t>Outils</w:t>
+      </w:r>
+      <w:r>
+        <w:t xml:space="preserve"> -&gt; </w:t>
       </w:r>
       <w:r>
         <w:rPr>
-          <w:rStyle w:val="lev"/>
-          <w:lang w:bidi="fr-FR"/>
+          <w:b/>
+          <w:bCs/>
         </w:rPr>
-        <w:t>Table des matières</w:t>
+        <w:t>Ouvrir la console du système</w:t>
+      </w:r>
+      <w:r>
+        <w:t xml:space="preserve">.  </w:t>
+      </w:r>
+    </w:p>
+    <w:p>
+      <w:pPr>
+        <w:pStyle w:val="Listenumros"/>
+        <w:numPr>
+          <w:ilvl w:val="0"/>
+          <w:numId w:val="0"/>
+        </w:numPr>
+        <w:ind w:left="792"/>
+      </w:pPr>
+      <w:r>
+        <w:rPr>
+          <w:noProof/>
+        </w:rPr>
+        <w:drawing>
+          <wp:inline distT="0" distB="0" distL="0" distR="0" wp14:anchorId="6F8C3616" wp14:editId="581DBA7C">
+            <wp:extent cx="4076700" cy="2726066"/>
+            <wp:effectExtent l="0" t="0" r="0" b="0"/>
+            <wp:docPr id="4" name="Image 4"/>
+            <wp:cNvGraphicFramePr>
+              <a:graphicFrameLocks xmlns:a="http://schemas.openxmlformats.org/drawingml/2006/main" noChangeAspect="1"/>
+            </wp:cNvGraphicFramePr>
+            <a:graphic xmlns:a="http://schemas.openxmlformats.org/drawingml/2006/main">
+              <a:graphicData uri="http://schemas.openxmlformats.org/drawingml/2006/picture">
+                <pic:pic xmlns:pic="http://schemas.openxmlformats.org/drawingml/2006/picture">
+                  <pic:nvPicPr>
+                    <pic:cNvPr id="0" name="Picture 3"/>
+                    <pic:cNvPicPr>
+                      <a:picLocks noChangeAspect="1" noChangeArrowheads="1"/>
+                    </pic:cNvPicPr>
+                  </pic:nvPicPr>
+                  <pic:blipFill>
+                    <a:blip r:embed="rId10">
+                      <a:extLst>
+                        <a:ext uri="{28A0092B-C50C-407E-A947-70E740481C1C}">
+                          <a14:useLocalDpi xmlns:a14="http://schemas.microsoft.com/office/drawing/2010/main" val="0"/>
+                        </a:ext>
+                      </a:extLst>
+                    </a:blip>
+                    <a:srcRect/>
+                    <a:stretch>
+                      <a:fillRect/>
+                    </a:stretch>
+                  </pic:blipFill>
+                  <pic:spPr bwMode="auto">
+                    <a:xfrm>
+                      <a:off x="0" y="0"/>
+                      <a:ext cx="4094934" cy="2738259"/>
+                    </a:xfrm>
+                    <a:prstGeom prst="rect">
+                      <a:avLst/>
+                    </a:prstGeom>
+                    <a:noFill/>
+                    <a:ln>
+                      <a:noFill/>
+                    </a:ln>
+                  </pic:spPr>
+                </pic:pic>
+              </a:graphicData>
+            </a:graphic>
+          </wp:inline>
+        </w:drawing>
+      </w:r>
+    </w:p>
+    <w:p>
+      <w:pPr>
+        <w:pStyle w:val="Listenumros"/>
+      </w:pPr>
+      <w:r>
+        <w:lastRenderedPageBreak/>
+        <w:t xml:space="preserve">Insérez ensuite les deux </w:t>
       </w:r>
       <w:r>
         <w:rPr>
-          <w:lang w:bidi="fr-FR"/>
+          <w:b/>
+          <w:bCs/>
         </w:rPr>
-        <w:t xml:space="preserve"> et choisissez une table des matières dans la liste.</w:t>
+        <w:t>commandes</w:t>
+      </w:r>
+      <w:r>
+        <w:t xml:space="preserve"> suivantes qui vont permettre </w:t>
+      </w:r>
+      <w:r>
+        <w:rPr>
+          <w:b/>
+          <w:bCs/>
+        </w:rPr>
+        <w:t>d’importer les bibliothèques</w:t>
+      </w:r>
+      <w:r>
+        <w:t xml:space="preserve"> :  </w:t>
       </w:r>
     </w:p>
     <w:p>
+      <w:pPr>
+        <w:pStyle w:val="Citationmiseenvidence"/>
+        <w:ind w:left="1440"/>
+        <w:rPr>
+          <w:lang w:val="en-US"/>
+        </w:rPr>
+      </w:pPr>
+      <w:r>
+        <w:rPr>
+          <w:rStyle w:val="ui-provider"/>
+          <w:lang w:val="en-US"/>
+        </w:rPr>
+        <w:t>python.exe -m pip install --upgrade pip</w:t>
+      </w:r>
+    </w:p>
+    <w:p>
+      <w:pPr>
+        <w:pStyle w:val="Citationmiseenvidence"/>
+        <w:ind w:left="1440"/>
+        <w:rPr>
+          <w:lang w:val="en-US"/>
+        </w:rPr>
+      </w:pPr>
+      <w:r>
+        <w:rPr>
+          <w:lang w:val="en-US"/>
+        </w:rPr>
+        <w:t xml:space="preserve">pip install pandas pywin32 requests </w:t>
+      </w:r>
+      <w:proofErr w:type="spellStart"/>
+      <w:r>
+        <w:rPr>
+          <w:lang w:val="en-US"/>
+        </w:rPr>
+        <w:t>openpyxl</w:t>
+      </w:r>
+      <w:proofErr w:type="spellEnd"/>
+    </w:p>
+    <w:p>
+      <w:pPr>
+        <w:pStyle w:val="Citationmiseenvidence"/>
+        <w:ind w:left="1440"/>
+      </w:pPr>
       <w:r>
         <w:rPr>
           <w:noProof/>
-          <w:lang w:val="en-US" w:eastAsia="zh-CN"/>
         </w:rPr>
         <w:drawing>
-          <wp:inline distT="0" distB="0" distL="0" distR="0" wp14:anchorId="457523AB" wp14:editId="39E63109">
-            <wp:extent cx="4115046" cy="3019425"/>
+          <wp:inline distT="0" distB="0" distL="0" distR="0" wp14:anchorId="6A3B4D47" wp14:editId="22472A87">
+            <wp:extent cx="5581650" cy="2922104"/>
             <wp:effectExtent l="0" t="0" r="0" b="0"/>
-            <wp:docPr id="10" name="Image 10"/>
+            <wp:docPr id="1" name="Image 1"/>
             <wp:cNvGraphicFramePr>
               <a:graphicFrameLocks xmlns:a="http://schemas.openxmlformats.org/drawingml/2006/main" noChangeAspect="1"/>
             </wp:cNvGraphicFramePr>
@@ -169,7 +1344,7 @@
                     <pic:cNvPicPr/>
                   </pic:nvPicPr>
                   <pic:blipFill>
-                    <a:blip r:embed="rId8"/>
+                    <a:blip r:embed="rId11"/>
                     <a:stretch>
                       <a:fillRect/>
                     </a:stretch>
@@ -177,7 +1352,7 @@
                   <pic:spPr>
                     <a:xfrm>
                       <a:off x="0" y="0"/>
-                      <a:ext cx="4123718" cy="3025788"/>
+                      <a:ext cx="5594639" cy="2928904"/>
                     </a:xfrm>
                     <a:prstGeom prst="rect">
                       <a:avLst/>
@@ -191,148 +1366,104 @@
       </w:r>
     </w:p>
     <w:p>
-      <w:r>
-        <w:rPr>
-          <w:rStyle w:val="Caractredecitationmiseenvidence"/>
-          <w:lang w:bidi="fr-FR"/>
-        </w:rPr>
-        <w:t>Vous avez terminé !</w:t>
-      </w:r>
-      <w:r>
-        <w:rPr>
-          <w:lang w:bidi="fr-FR"/>
-        </w:rPr>
-        <w:t xml:space="preserve"> Word a détecté tous les titres dans ce document et ajouté une table des matières.</w:t>
-      </w:r>
-    </w:p>
-    <w:p>
-      <w:pPr>
-        <w:pStyle w:val="Titre1"/>
-      </w:pPr>
-      <w:r>
-        <w:rPr>
-          <w:lang w:bidi="fr-FR"/>
-        </w:rPr>
-        <w:lastRenderedPageBreak/>
-        <w:t>Mise à jour quand il y a des changements</w:t>
-      </w:r>
-    </w:p>
-    <w:p>
-      <w:r>
-        <w:rPr>
-          <w:lang w:bidi="fr-FR"/>
-        </w:rPr>
-        <w:t xml:space="preserve">Le travail ne s’arrête avec simplement la création d’une table des matières. Word est suffisamment intelligent pour effectuer le suivi des éléments du document pour vous éviter </w:t>
-      </w:r>
-      <w:proofErr w:type="gramStart"/>
-      <w:r>
-        <w:rPr>
-          <w:lang w:bidi="fr-FR"/>
-        </w:rPr>
-        <w:t>ce soucis</w:t>
-      </w:r>
-      <w:proofErr w:type="gramEnd"/>
-      <w:r>
-        <w:rPr>
-          <w:lang w:bidi="fr-FR"/>
-        </w:rPr>
-        <w:t xml:space="preserve">. Lorsque les choses changent, mettez simplement à jour la table des matières. </w:t>
-      </w:r>
-    </w:p>
-    <w:p>
-      <w:r>
-        <w:rPr>
-          <w:rStyle w:val="Accentuation"/>
-          <w:lang w:bidi="fr-FR"/>
-        </w:rPr>
-        <w:t>Essayez par vous-même :</w:t>
-      </w:r>
-      <w:r>
-        <w:rPr>
-          <w:lang w:bidi="fr-FR"/>
-        </w:rPr>
-        <w:t xml:space="preserve"> Mettre à jour votre table des matières.</w:t>
-      </w:r>
-    </w:p>
-    <w:p>
       <w:pPr>
         <w:pStyle w:val="Listenumros"/>
         <w:numPr>
           <w:ilvl w:val="0"/>
-          <w:numId w:val="31"/>
+          <w:numId w:val="0"/>
         </w:numPr>
+        <w:ind w:left="792"/>
+        <w:rPr>
+          <w:lang w:val="en-US"/>
+        </w:rPr>
       </w:pPr>
-      <w:r>
-        <w:rPr>
-          <w:lang w:bidi="fr-FR"/>
-        </w:rPr>
-        <w:t xml:space="preserve">Placez le curseur après le paragraphe qui se termine par, « lorsque les choses changent, mettez simplement à jour la table des matières » (ci-dessus), et appuyez sur Ctrl + Entrée pour « pousser » cette section sur la page 3. </w:t>
-      </w:r>
     </w:p>
     <w:p>
       <w:pPr>
         <w:pStyle w:val="Listenumros"/>
       </w:pPr>
       <w:r>
-        <w:rPr>
-          <w:lang w:bidi="fr-FR"/>
-        </w:rPr>
-        <w:t xml:space="preserve">Accédez à votre table des matières et cliquez n’importe où dedans. Puis cliquez sur </w:t>
+        <w:t xml:space="preserve">Il faudra par la suite </w:t>
       </w:r>
       <w:r>
         <w:rPr>
-          <w:rStyle w:val="lev"/>
-          <w:lang w:bidi="fr-FR"/>
+          <w:b/>
+          <w:bCs/>
         </w:rPr>
-        <w:t>Mettre à jour la table des matières</w:t>
+        <w:t>installer</w:t>
+      </w:r>
+      <w:r>
+        <w:t xml:space="preserve"> </w:t>
       </w:r>
       <w:r>
         <w:rPr>
-          <w:lang w:bidi="fr-FR"/>
+          <w:b/>
+          <w:bCs/>
         </w:rPr>
-        <w:t xml:space="preserve">, puis cliquez sur </w:t>
+        <w:t>GIT</w:t>
+      </w:r>
+      <w:r>
+        <w:t xml:space="preserve"> pour pouvoir importer le projet et faire les mises </w:t>
+      </w:r>
+      <w:r>
+        <w:t>à jour</w:t>
+      </w:r>
+      <w:r>
+        <w:t xml:space="preserve"> par la suite. </w:t>
+      </w:r>
+      <w:r>
+        <w:t xml:space="preserve">Pour </w:t>
       </w:r>
       <w:r>
         <w:rPr>
-          <w:rStyle w:val="lev"/>
-          <w:lang w:bidi="fr-FR"/>
+          <w:b/>
+          <w:bCs/>
         </w:rPr>
-        <w:t>OK</w:t>
+        <w:t>télécharger</w:t>
+      </w:r>
+      <w:r>
+        <w:t xml:space="preserve"> </w:t>
       </w:r>
       <w:r>
         <w:rPr>
-          <w:lang w:bidi="fr-FR"/>
+          <w:b/>
+          <w:bCs/>
         </w:rPr>
-        <w:t xml:space="preserve"> (</w:t>
+        <w:t>GIT</w:t>
+      </w:r>
+      <w:r>
+        <w:t xml:space="preserve">, cliquez sur ce </w:t>
+      </w:r>
+      <w:hyperlink r:id="rId12" w:history="1">
+        <w:r>
+          <w:rPr>
+            <w:rStyle w:val="Lienhypertexte"/>
+          </w:rPr>
+          <w:t>lien</w:t>
+        </w:r>
+      </w:hyperlink>
+      <w:r>
+        <w:t xml:space="preserve">. Il vous suffira par la suite de suivre </w:t>
       </w:r>
       <w:r>
         <w:rPr>
-          <w:rStyle w:val="lev"/>
-          <w:lang w:bidi="fr-FR"/>
+          <w:b/>
+          <w:bCs/>
         </w:rPr>
-        <w:t xml:space="preserve">Mettre à jour les numéros de page uniquement </w:t>
+        <w:t>l’installation par défaut.</w:t>
+      </w:r>
+      <w:r>
+        <w:tab/>
       </w:r>
       <w:r>
         <w:rPr>
-          <w:lang w:bidi="fr-FR"/>
-        </w:rPr>
-        <w:t>est sélectionné par défaut).</w:t>
-      </w:r>
-    </w:p>
-    <w:p>
-      <w:pPr>
-        <w:pStyle w:val="Paragraphedeliste"/>
-      </w:pPr>
-      <w:r>
-        <w:rPr>
           <w:noProof/>
-          <w:lang w:val="en-US" w:eastAsia="zh-CN"/>
         </w:rPr>
         <w:drawing>
-          <wp:inline distT="0" distB="0" distL="0" distR="0" wp14:anchorId="4EF3FEE9" wp14:editId="018705EB">
-            <wp:extent cx="2682271" cy="1746765"/>
-            <wp:effectExtent l="0" t="0" r="3810" b="6350"/>
-            <wp:docPr id="1" name="Image 1"/>
+          <wp:inline distT="0" distB="0" distL="0" distR="0" wp14:anchorId="40C7C983" wp14:editId="00D9AA18">
+            <wp:extent cx="6001805" cy="3362325"/>
+            <wp:effectExtent l="0" t="0" r="0" b="0"/>
+            <wp:docPr id="5" name="Image 5"/>
             <wp:cNvGraphicFramePr>
               <a:graphicFrameLocks xmlns:a="http://schemas.openxmlformats.org/drawingml/2006/main" noChangeAspect="1"/>
             </wp:cNvGraphicFramePr>
@@ -344,7 +1475,7 @@
                     <pic:cNvPicPr/>
                   </pic:nvPicPr>
                   <pic:blipFill>
-                    <a:blip r:embed="rId9"/>
+                    <a:blip r:embed="rId13"/>
                     <a:stretch>
                       <a:fillRect/>
                     </a:stretch>
@@ -352,7 +1483,7 @@
                   <pic:spPr>
                     <a:xfrm>
                       <a:off x="0" y="0"/>
-                      <a:ext cx="2682271" cy="1746765"/>
+                      <a:ext cx="6008806" cy="3366247"/>
                     </a:xfrm>
                     <a:prstGeom prst="rect">
                       <a:avLst/>
@@ -366,115 +1497,76 @@
       </w:r>
     </w:p>
     <w:p>
+      <w:pPr>
+        <w:pStyle w:val="Listenumros"/>
+      </w:pPr>
       <w:r>
-        <w:rPr>
-          <w:lang w:bidi="fr-FR"/>
-        </w:rPr>
-        <w:t xml:space="preserve">Word a mis à jour la ligne </w:t>
+        <w:lastRenderedPageBreak/>
+        <w:t xml:space="preserve">Une fois que </w:t>
       </w:r>
       <w:r>
         <w:rPr>
-          <w:rStyle w:val="Caractredecitationmiseenvidence"/>
-          <w:lang w:bidi="fr-FR"/>
+          <w:b/>
+          <w:bCs/>
         </w:rPr>
-        <w:t>Mettre à jour quand il y a des changements</w:t>
+        <w:t>GIT</w:t>
+      </w:r>
+      <w:r>
+        <w:t xml:space="preserve"> est bien installer sur votre ordinateur, aller dans le dossier </w:t>
+      </w:r>
+      <w:r>
+        <w:t xml:space="preserve">ou vous souhaitez </w:t>
       </w:r>
       <w:r>
         <w:rPr>
-          <w:lang w:bidi="fr-FR"/>
+          <w:b/>
+          <w:bCs/>
         </w:rPr>
-        <w:t xml:space="preserve"> de </w:t>
+        <w:t>importer le projet</w:t>
+      </w:r>
+      <w:r>
+        <w:t xml:space="preserve">. Faites </w:t>
+      </w:r>
+      <w:proofErr w:type="gramStart"/>
+      <w:r>
+        <w:rPr>
+          <w:b/>
+          <w:bCs/>
+        </w:rPr>
+        <w:t>clique droit</w:t>
+      </w:r>
+      <w:proofErr w:type="gramEnd"/>
+      <w:r>
+        <w:t xml:space="preserve"> dans le dossier et cliquez sur </w:t>
       </w:r>
       <w:r>
         <w:rPr>
-          <w:rStyle w:val="Caractredecitationmiseenvidence"/>
-          <w:lang w:bidi="fr-FR"/>
+          <w:b/>
+          <w:bCs/>
         </w:rPr>
-        <w:t>page 2</w:t>
+        <w:t xml:space="preserve">GIT Bash </w:t>
+      </w:r>
+      <w:proofErr w:type="spellStart"/>
+      <w:r>
+        <w:rPr>
+          <w:b/>
+          <w:bCs/>
+        </w:rPr>
+        <w:t>Here</w:t>
+      </w:r>
+      <w:proofErr w:type="spellEnd"/>
+      <w:r>
+        <w:t xml:space="preserve">, cela vous ouvrira une </w:t>
       </w:r>
       <w:r>
         <w:rPr>
-          <w:lang w:bidi="fr-FR"/>
+          <w:b/>
+          <w:bCs/>
         </w:rPr>
-        <w:t xml:space="preserve"> à </w:t>
+        <w:t>invite de commande GIT</w:t>
       </w:r>
       <w:r>
-        <w:rPr>
-          <w:rStyle w:val="Caractredecitationmiseenvidence"/>
-          <w:lang w:bidi="fr-FR"/>
-        </w:rPr>
-        <w:t>page 3</w:t>
-      </w:r>
-      <w:r>
-        <w:rPr>
-          <w:lang w:bidi="fr-FR"/>
-        </w:rPr>
         <w:t xml:space="preserve">. </w:t>
-      </w:r>
-    </w:p>
-    <w:p>
-      <w:pPr>
-        <w:pBdr>
-          <w:bottom w:val="single" w:sz="18" w:space="1" w:color="2B579A" w:themeColor="accent5"/>
-        </w:pBdr>
-        <w:rPr>
-          <w:rFonts w:asciiTheme="majorHAnsi" w:eastAsiaTheme="majorEastAsia" w:hAnsiTheme="majorHAnsi" w:cstheme="majorBidi"/>
-          <w:color w:val="3B3838" w:themeColor="background2" w:themeShade="40"/>
-          <w:kern w:val="28"/>
-          <w:sz w:val="52"/>
-          <w:szCs w:val="52"/>
-          <w14:ligatures w14:val="standard"/>
-          <w14:numForm w14:val="oldStyle"/>
-        </w:rPr>
-      </w:pPr>
-      <w:r>
-        <w:rPr>
-          <w:rFonts w:asciiTheme="majorHAnsi" w:eastAsiaTheme="majorEastAsia" w:hAnsiTheme="majorHAnsi" w:cstheme="majorBidi"/>
-          <w:color w:val="3B3838" w:themeColor="background2" w:themeShade="40"/>
-          <w:kern w:val="28"/>
-          <w:sz w:val="52"/>
-          <w:szCs w:val="52"/>
-          <w:lang w:bidi="fr-FR"/>
-          <w14:ligatures w14:val="standard"/>
-          <w14:numForm w14:val="oldStyle"/>
-        </w:rPr>
-        <w:t>Utiliser des styles pour les en-têtes</w:t>
-      </w:r>
-    </w:p>
-    <w:p>
-      <w:r>
-        <w:rPr>
-          <w:lang w:bidi="fr-FR"/>
-        </w:rPr>
-        <w:t xml:space="preserve">La magie des tables des matières réside dans les styles qui servent à mettre en forme les titres. L’en-tête de cette section </w:t>
-      </w:r>
-      <w:r>
-        <w:rPr>
-          <w:rStyle w:val="Caractredecitationmiseenvidence"/>
-          <w:lang w:bidi="fr-FR"/>
-        </w:rPr>
-        <w:t>Utiliser des styles pour les en-têtes</w:t>
-      </w:r>
-      <w:r>
-        <w:rPr>
-          <w:lang w:bidi="fr-FR"/>
-        </w:rPr>
-        <w:t>, peut ressembler à un titre, mais il ne fonctionne pas comme un titre. Il a été mis en forme morceau par morceau (taille de police, soulignement) au lieu d’être mis en forme avec un style. Vous notez comment il ne se trouve pas dans la table des matières que vous avez ajoutée ? Pour ajouter un titre à une table des matières, il doit être mis en forme avec le style Titre 1.</w:t>
-      </w:r>
-    </w:p>
-    <w:p>
-      <w:r>
-        <w:rPr>
-          <w:rStyle w:val="Accentuation"/>
-          <w:lang w:bidi="fr-FR"/>
-        </w:rPr>
-        <w:t xml:space="preserve">Essayez par vous-même : </w:t>
-      </w:r>
-      <w:r>
-        <w:rPr>
-          <w:lang w:bidi="fr-FR"/>
-        </w:rPr>
-        <w:t>Mettez à jour le style, puis mettez à jour la table des matières.</w:t>
       </w:r>
     </w:p>
     <w:p>
@@ -482,27 +1574,49 @@
         <w:pStyle w:val="Listenumros"/>
         <w:numPr>
           <w:ilvl w:val="0"/>
-          <w:numId w:val="32"/>
+          <w:numId w:val="0"/>
         </w:numPr>
+        <w:ind w:left="2232" w:firstLine="648"/>
       </w:pPr>
       <w:r>
         <w:rPr>
-          <w:lang w:bidi="fr-FR"/>
+          <w:noProof/>
         </w:rPr>
-        <w:t>Cliquez dans le titre ci-dessus (</w:t>
-      </w:r>
-      <w:r>
-        <w:rPr>
-          <w:rStyle w:val="Caractredecitationmiseenvidence"/>
-          <w:lang w:bidi="fr-FR"/>
-        </w:rPr>
-        <w:t>Utiliser des styles pour les en-têtes</w:t>
-      </w:r>
-      <w:r>
-        <w:rPr>
-          <w:lang w:bidi="fr-FR"/>
-        </w:rPr>
-        <w:t>), veillez à cliquer simplement, ne sélectionnez aucun élément.</w:t>
+        <w:drawing>
+          <wp:inline distT="0" distB="0" distL="0" distR="0" wp14:anchorId="3B1D6999" wp14:editId="7268E6A6">
+            <wp:extent cx="2229161" cy="2372056"/>
+            <wp:effectExtent l="0" t="0" r="0" b="9525"/>
+            <wp:docPr id="7" name="Image 7"/>
+            <wp:cNvGraphicFramePr>
+              <a:graphicFrameLocks xmlns:a="http://schemas.openxmlformats.org/drawingml/2006/main" noChangeAspect="1"/>
+            </wp:cNvGraphicFramePr>
+            <a:graphic xmlns:a="http://schemas.openxmlformats.org/drawingml/2006/main">
+              <a:graphicData uri="http://schemas.openxmlformats.org/drawingml/2006/picture">
+                <pic:pic xmlns:pic="http://schemas.openxmlformats.org/drawingml/2006/picture">
+                  <pic:nvPicPr>
+                    <pic:cNvPr id="1" name=""/>
+                    <pic:cNvPicPr/>
+                  </pic:nvPicPr>
+                  <pic:blipFill>
+                    <a:blip r:embed="rId14"/>
+                    <a:stretch>
+                      <a:fillRect/>
+                    </a:stretch>
+                  </pic:blipFill>
+                  <pic:spPr>
+                    <a:xfrm>
+                      <a:off x="0" y="0"/>
+                      <a:ext cx="2229161" cy="2372056"/>
+                    </a:xfrm>
+                    <a:prstGeom prst="rect">
+                      <a:avLst/>
+                    </a:prstGeom>
+                  </pic:spPr>
+                </pic:pic>
+              </a:graphicData>
+            </a:graphic>
+          </wp:inline>
+        </w:drawing>
       </w:r>
     </w:p>
     <w:p>
@@ -510,53 +1624,12 @@
         <w:pStyle w:val="Listenumros"/>
         <w:numPr>
           <w:ilvl w:val="0"/>
-          <w:numId w:val="32"/>
+          <w:numId w:val="0"/>
         </w:numPr>
+        <w:ind w:left="792"/>
       </w:pPr>
       <w:r>
-        <w:rPr>
-          <w:lang w:bidi="fr-FR"/>
-        </w:rPr>
-        <w:t xml:space="preserve">Sous l’onglet </w:t>
-      </w:r>
-      <w:r>
-        <w:rPr>
-          <w:rStyle w:val="lev"/>
-          <w:lang w:bidi="fr-FR"/>
-        </w:rPr>
-        <w:t>Accueil</w:t>
-      </w:r>
-      <w:r>
-        <w:rPr>
-          <w:lang w:bidi="fr-FR"/>
-        </w:rPr>
-        <w:t xml:space="preserve">, recherchez </w:t>
-      </w:r>
-      <w:r>
-        <w:rPr>
-          <w:rStyle w:val="lev"/>
-          <w:lang w:bidi="fr-FR"/>
-        </w:rPr>
-        <w:t>Styles</w:t>
-      </w:r>
-      <w:r>
-        <w:rPr>
-          <w:lang w:bidi="fr-FR"/>
-        </w:rPr>
-        <w:t xml:space="preserve">, puis sélectionnez </w:t>
-      </w:r>
-      <w:r>
-        <w:rPr>
-          <w:rStyle w:val="lev"/>
-          <w:lang w:bidi="fr-FR"/>
-        </w:rPr>
-        <w:t>Titre 1</w:t>
-      </w:r>
-      <w:r>
-        <w:rPr>
-          <w:lang w:bidi="fr-FR"/>
-        </w:rPr>
-        <w:t xml:space="preserve"> (raccourci clavier Ctrl+Alt+1) : Alt+Ctrl+1).</w:t>
+        <w:t xml:space="preserve">Il ne vous restera qu’à taper les commandes suivantes : </w:t>
       </w:r>
     </w:p>
     <w:p>
@@ -564,133 +1637,554 @@
         <w:pStyle w:val="Listenumros"/>
         <w:numPr>
           <w:ilvl w:val="0"/>
-          <w:numId w:val="32"/>
+          <w:numId w:val="0"/>
         </w:numPr>
+        <w:ind w:left="792"/>
+        <w:rPr>
+          <w:i/>
+          <w:iCs/>
+        </w:rPr>
+      </w:pPr>
+      <w:r>
+        <w:tab/>
+      </w:r>
+      <w:proofErr w:type="gramStart"/>
+      <w:r>
+        <w:rPr>
+          <w:i/>
+          <w:iCs/>
+        </w:rPr>
+        <w:t>g</w:t>
+      </w:r>
+      <w:r>
+        <w:rPr>
+          <w:i/>
+          <w:iCs/>
+        </w:rPr>
+        <w:t>it</w:t>
+      </w:r>
+      <w:proofErr w:type="gramEnd"/>
+      <w:r>
+        <w:rPr>
+          <w:i/>
+          <w:iCs/>
+        </w:rPr>
+        <w:t xml:space="preserve"> clone </w:t>
+      </w:r>
+      <w:hyperlink r:id="rId15" w:history="1">
+        <w:r>
+          <w:rPr>
+            <w:rStyle w:val="Lienhypertexte"/>
+            <w:i/>
+            <w:iCs/>
+          </w:rPr>
+          <w:t>https://github.com/thomascail33/tarificator</w:t>
+        </w:r>
+      </w:hyperlink>
+    </w:p>
+    <w:p>
+      <w:pPr>
+        <w:pStyle w:val="Listenumros"/>
+        <w:numPr>
+          <w:ilvl w:val="0"/>
+          <w:numId w:val="0"/>
+        </w:numPr>
+        <w:ind w:left="792"/>
+        <w:rPr>
+          <w:i/>
+          <w:iCs/>
+        </w:rPr>
+      </w:pPr>
+    </w:p>
+    <w:p>
+      <w:pPr>
+        <w:pStyle w:val="Listenumros"/>
+      </w:pPr>
+      <w:r>
+        <w:t xml:space="preserve">Retournez sur </w:t>
+      </w:r>
+      <w:proofErr w:type="spellStart"/>
+      <w:r>
+        <w:rPr>
+          <w:b/>
+          <w:bCs/>
+        </w:rPr>
+        <w:t>Thonny</w:t>
+      </w:r>
+      <w:proofErr w:type="spellEnd"/>
+      <w:r>
+        <w:t xml:space="preserve">, et ouvrez </w:t>
+      </w:r>
+      <w:r>
+        <w:rPr>
+          <w:b/>
+          <w:bCs/>
+        </w:rPr>
+        <w:t>tarificator.py</w:t>
+      </w:r>
+      <w:r>
+        <w:t xml:space="preserve"> avec celui-ci. Pour cela, allez </w:t>
+      </w:r>
+      <w:r>
+        <w:rPr>
+          <w:b/>
+          <w:bCs/>
+        </w:rPr>
+        <w:t>dans Fichier -&gt; Ouvrir</w:t>
+      </w:r>
+      <w:r>
+        <w:t xml:space="preserve"> et choisissez le fichier </w:t>
+      </w:r>
+      <w:r>
+        <w:rPr>
+          <w:b/>
+          <w:bCs/>
+        </w:rPr>
+        <w:t>tarificator.py</w:t>
+      </w:r>
+    </w:p>
+    <w:p>
+      <w:pPr>
+        <w:pStyle w:val="Listenumros"/>
+        <w:numPr>
+          <w:ilvl w:val="0"/>
+          <w:numId w:val="0"/>
+        </w:numPr>
+        <w:ind w:left="792" w:hanging="360"/>
+      </w:pPr>
+      <w:r>
+        <w:rPr>
+          <w:noProof/>
+        </w:rPr>
+        <w:drawing>
+          <wp:inline distT="0" distB="0" distL="0" distR="0" wp14:anchorId="2EB93AB1" wp14:editId="26BEC14E">
+            <wp:extent cx="6263640" cy="3131820"/>
+            <wp:effectExtent l="0" t="0" r="3810" b="0"/>
+            <wp:docPr id="3" name="Image 3"/>
+            <wp:cNvGraphicFramePr>
+              <a:graphicFrameLocks xmlns:a="http://schemas.openxmlformats.org/drawingml/2006/main" noChangeAspect="1"/>
+            </wp:cNvGraphicFramePr>
+            <a:graphic xmlns:a="http://schemas.openxmlformats.org/drawingml/2006/main">
+              <a:graphicData uri="http://schemas.openxmlformats.org/drawingml/2006/picture">
+                <pic:pic xmlns:pic="http://schemas.openxmlformats.org/drawingml/2006/picture">
+                  <pic:nvPicPr>
+                    <pic:cNvPr id="1" name=""/>
+                    <pic:cNvPicPr/>
+                  </pic:nvPicPr>
+                  <pic:blipFill>
+                    <a:blip r:embed="rId16"/>
+                    <a:stretch>
+                      <a:fillRect/>
+                    </a:stretch>
+                  </pic:blipFill>
+                  <pic:spPr>
+                    <a:xfrm>
+                      <a:off x="0" y="0"/>
+                      <a:ext cx="6263640" cy="3131820"/>
+                    </a:xfrm>
+                    <a:prstGeom prst="rect">
+                      <a:avLst/>
+                    </a:prstGeom>
+                  </pic:spPr>
+                </pic:pic>
+              </a:graphicData>
+            </a:graphic>
+          </wp:inline>
+        </w:drawing>
+      </w:r>
+    </w:p>
+    <w:p>
+      <w:pPr>
+        <w:pStyle w:val="Listenumros"/>
+        <w:numPr>
+          <w:ilvl w:val="0"/>
+          <w:numId w:val="0"/>
+        </w:numPr>
+        <w:ind w:left="792"/>
+      </w:pPr>
+      <w:r>
+        <w:t xml:space="preserve">Le projet apparaitra sur </w:t>
+      </w:r>
+      <w:proofErr w:type="spellStart"/>
+      <w:r>
+        <w:rPr>
+          <w:b/>
+          <w:bCs/>
+        </w:rPr>
+        <w:t>Thonny</w:t>
+      </w:r>
+      <w:proofErr w:type="spellEnd"/>
+      <w:r>
+        <w:t xml:space="preserve"> et il ne vous restera plus qu’à le lancer</w:t>
+      </w:r>
+      <w:r>
+        <w:t xml:space="preserve"> en appuyant sur </w:t>
+      </w:r>
+      <w:r>
+        <w:rPr>
+          <w:b/>
+          <w:bCs/>
+        </w:rPr>
+        <w:t>F5</w:t>
+      </w:r>
+      <w:r>
+        <w:t xml:space="preserve">, en appuyant sur le </w:t>
+      </w:r>
+      <w:r>
+        <w:rPr>
+          <w:b/>
+          <w:bCs/>
+        </w:rPr>
+        <w:t xml:space="preserve">petit </w:t>
+      </w:r>
+      <w:proofErr w:type="spellStart"/>
+      <w:r>
+        <w:rPr>
+          <w:b/>
+          <w:bCs/>
+        </w:rPr>
+        <w:t>boutton</w:t>
+      </w:r>
+      <w:proofErr w:type="spellEnd"/>
+      <w:r>
+        <w:rPr>
+          <w:b/>
+          <w:bCs/>
+        </w:rPr>
+        <w:t xml:space="preserve"> vert</w:t>
+      </w:r>
+      <w:r>
+        <w:t xml:space="preserve"> en haut ou en écrivant dans la console en bas de l’interface : </w:t>
+      </w:r>
+      <w:r>
+        <w:rPr>
+          <w:b/>
+          <w:bCs/>
+        </w:rPr>
+        <w:t xml:space="preserve">%Run </w:t>
+      </w:r>
+      <w:proofErr w:type="gramStart"/>
+      <w:r>
+        <w:rPr>
+          <w:b/>
+          <w:bCs/>
+        </w:rPr>
+        <w:t>tarificatorV7.py</w:t>
+      </w:r>
+      <w:r>
+        <w:t xml:space="preserve"> </w:t>
+      </w:r>
+      <w:r>
+        <w:t>.</w:t>
+      </w:r>
+      <w:proofErr w:type="gramEnd"/>
+      <w:r>
+        <w:t xml:space="preserve"> </w:t>
+      </w:r>
+      <w:r>
+        <w:t>Vous devriez voir apparaitre ceci :</w:t>
+      </w:r>
+    </w:p>
+    <w:p>
+      <w:pPr>
+        <w:pStyle w:val="Listenumros"/>
+        <w:numPr>
+          <w:ilvl w:val="0"/>
+          <w:numId w:val="0"/>
+        </w:numPr>
+        <w:ind w:left="792"/>
+        <w:rPr>
+          <w:noProof/>
+        </w:rPr>
+      </w:pPr>
+      <w:r>
+        <w:lastRenderedPageBreak/>
+        <w:t xml:space="preserve"> </w:t>
+      </w:r>
+      <w:r>
+        <w:rPr>
+          <w:noProof/>
+        </w:rPr>
+        <w:drawing>
+          <wp:inline distT="0" distB="0" distL="0" distR="0" wp14:anchorId="27611A5C" wp14:editId="533D0873">
+            <wp:extent cx="5353050" cy="2400300"/>
+            <wp:effectExtent l="0" t="0" r="0" b="0"/>
+            <wp:docPr id="8" name="Image 8"/>
+            <wp:cNvGraphicFramePr>
+              <a:graphicFrameLocks xmlns:a="http://schemas.openxmlformats.org/drawingml/2006/main" noChangeAspect="1"/>
+            </wp:cNvGraphicFramePr>
+            <a:graphic xmlns:a="http://schemas.openxmlformats.org/drawingml/2006/main">
+              <a:graphicData uri="http://schemas.openxmlformats.org/drawingml/2006/picture">
+                <pic:pic xmlns:pic="http://schemas.openxmlformats.org/drawingml/2006/picture">
+                  <pic:nvPicPr>
+                    <pic:cNvPr id="1" name=""/>
+                    <pic:cNvPicPr/>
+                  </pic:nvPicPr>
+                  <pic:blipFill>
+                    <a:blip r:embed="rId17"/>
+                    <a:stretch>
+                      <a:fillRect/>
+                    </a:stretch>
+                  </pic:blipFill>
+                  <pic:spPr>
+                    <a:xfrm>
+                      <a:off x="0" y="0"/>
+                      <a:ext cx="5353050" cy="2400300"/>
+                    </a:xfrm>
+                    <a:prstGeom prst="rect">
+                      <a:avLst/>
+                    </a:prstGeom>
+                  </pic:spPr>
+                </pic:pic>
+              </a:graphicData>
+            </a:graphic>
+          </wp:inline>
+        </w:drawing>
+      </w:r>
+    </w:p>
+    <w:p>
+      <w:pPr>
+        <w:pStyle w:val="Listenumros"/>
+        <w:numPr>
+          <w:ilvl w:val="0"/>
+          <w:numId w:val="0"/>
+        </w:numPr>
+        <w:ind w:left="792" w:hanging="360"/>
+      </w:pPr>
+    </w:p>
+    <w:p>
+      <w:pPr>
+        <w:pStyle w:val="Listenumros"/>
+        <w:numPr>
+          <w:ilvl w:val="0"/>
+          <w:numId w:val="0"/>
+        </w:numPr>
+        <w:ind w:left="432"/>
+      </w:pPr>
+    </w:p>
+    <w:p>
+      <w:pPr>
+        <w:pStyle w:val="Titre1"/>
+      </w:pPr>
+      <w:bookmarkStart w:id="2" w:name="_Toc134007616"/>
+      <w:r>
+        <w:rPr>
+          <w:lang w:bidi="fr-FR"/>
+        </w:rPr>
+        <w:t xml:space="preserve">Guide utilisation </w:t>
+      </w:r>
+      <w:r>
+        <w:rPr>
+          <w:lang w:bidi="fr-FR"/>
+        </w:rPr>
+        <w:t xml:space="preserve">et </w:t>
+      </w:r>
+      <w:r>
+        <w:rPr>
+          <w:lang w:bidi="fr-FR"/>
+        </w:rPr>
+        <w:t>prérequis</w:t>
+      </w:r>
+      <w:bookmarkEnd w:id="2"/>
+      <w:r>
+        <w:rPr>
+          <w:lang w:bidi="fr-FR"/>
+        </w:rPr>
+        <w:t xml:space="preserve"> : </w:t>
+      </w:r>
+      <w:proofErr w:type="spellStart"/>
+      <w:r>
+        <w:rPr>
+          <w:lang w:bidi="fr-FR"/>
+        </w:rPr>
+        <w:t>Tarificator</w:t>
+      </w:r>
+      <w:proofErr w:type="spellEnd"/>
+    </w:p>
+    <w:p>
+      <w:pPr>
+        <w:rPr>
+          <w:lang w:bidi="fr-FR"/>
+        </w:rPr>
       </w:pPr>
       <w:r>
         <w:rPr>
           <w:lang w:bidi="fr-FR"/>
         </w:rPr>
-        <w:lastRenderedPageBreak/>
-        <w:t xml:space="preserve">Mettez à jour votre table des matières comme vous l’avez fait précédemment, mais cette fois, sélectionnez </w:t>
+        <w:t xml:space="preserve">Voici une liste des fichiers nécessaire pour que </w:t>
       </w:r>
+      <w:proofErr w:type="spellStart"/>
       <w:r>
         <w:rPr>
-          <w:rStyle w:val="lev"/>
+          <w:b/>
+          <w:bCs/>
           <w:lang w:bidi="fr-FR"/>
         </w:rPr>
-        <w:t>Mettre à jour toute la table</w:t>
+        <w:t>Tarificator</w:t>
       </w:r>
+      <w:proofErr w:type="spellEnd"/>
       <w:r>
         <w:rPr>
-          <w:rStyle w:val="lev"/>
           <w:lang w:bidi="fr-FR"/>
         </w:rPr>
-        <w:t xml:space="preserve"> </w:t>
+        <w:t xml:space="preserve"> fonctionne parfaitement :</w:t>
+      </w:r>
+    </w:p>
+    <w:p>
+      <w:pPr>
+        <w:pStyle w:val="Paragraphedeliste"/>
+        <w:numPr>
+          <w:ilvl w:val="0"/>
+          <w:numId w:val="38"/>
+        </w:numPr>
+      </w:pPr>
+      <w:r>
+        <w:rPr>
+          <w:b/>
+          <w:bCs/>
+          <w:lang w:bidi="fr-FR"/>
+        </w:rPr>
+        <w:t>FAB-DIS</w:t>
       </w:r>
       <w:r>
         <w:rPr>
           <w:lang w:bidi="fr-FR"/>
         </w:rPr>
-        <w:t xml:space="preserve">(au lieu de </w:t>
-      </w:r>
-      <w:r>
-        <w:rPr>
-          <w:rStyle w:val="lev"/>
-          <w:lang w:bidi="fr-FR"/>
-        </w:rPr>
-        <w:t>Mettre à jour les numéros de page uniquement</w:t>
+        <w:t xml:space="preserve"> :  </w:t>
       </w:r>
       <w:r>
         <w:rPr>
           <w:lang w:bidi="fr-FR"/>
         </w:rPr>
-        <w:t xml:space="preserve">) car il n’y a pas que les numéros de page qui ont changé. </w:t>
+        <w:t xml:space="preserve">Pour utiliser </w:t>
       </w:r>
-    </w:p>
-    <w:p>
+      <w:proofErr w:type="spellStart"/>
+      <w:r>
+        <w:rPr>
+          <w:b/>
+          <w:bCs/>
+          <w:lang w:bidi="fr-FR"/>
+        </w:rPr>
+        <w:t>Tarificator</w:t>
+      </w:r>
+      <w:proofErr w:type="spellEnd"/>
       <w:r>
         <w:rPr>
           <w:lang w:bidi="fr-FR"/>
         </w:rPr>
-        <w:t xml:space="preserve">À présent, Word sait que ce paragraphe est un titre et l’inclut dans la table des matières. </w:t>
+        <w:t xml:space="preserve"> il vous faudra dans un premier temps, être en possession du </w:t>
       </w:r>
-    </w:p>
-    <w:p>
-      <w:pPr>
-        <w:pStyle w:val="Titre1"/>
-      </w:pPr>
       <w:r>
         <w:rPr>
+          <w:b/>
+          <w:bCs/>
           <w:lang w:bidi="fr-FR"/>
         </w:rPr>
-        <w:t>Aller plus loin que Titre 1</w:t>
-      </w:r>
-    </w:p>
-    <w:p>
-      <w:r>
-        <w:rPr>
-          <w:lang w:bidi="fr-FR"/>
-        </w:rPr>
-        <w:t xml:space="preserve">Vous voulez plus de niveaux dans votre table des matières ? C’est là que le reste des styles de titre présentent un réel intérêt. Marquez les sous-titres dans votre document avec Titre 2, le texte de niveau inférieur avec Titre 3 et ainsi de suite. </w:t>
-      </w:r>
-    </w:p>
-    <w:p>
-      <w:r>
-        <w:rPr>
-          <w:rStyle w:val="Accentuation"/>
-          <w:lang w:bidi="fr-FR"/>
-        </w:rPr>
-        <w:t>Essayez par vous-même :</w:t>
+        <w:t>FAB-dis du fournisseur</w:t>
       </w:r>
       <w:r>
         <w:rPr>
           <w:lang w:bidi="fr-FR"/>
         </w:rPr>
-        <w:t xml:space="preserve"> Appliquer </w:t>
-      </w:r>
-      <w:r>
-        <w:rPr>
-          <w:rStyle w:val="lev"/>
-          <w:lang w:bidi="fr-FR"/>
-        </w:rPr>
-        <w:t>Titre 2</w:t>
+        <w:t xml:space="preserve">. Le FAB-DIS va être </w:t>
       </w:r>
       <w:r>
         <w:rPr>
           <w:lang w:bidi="fr-FR"/>
         </w:rPr>
-        <w:t xml:space="preserve"> au paragraphe ci-dessous (</w:t>
+        <w:t xml:space="preserve">utilisé pour créer un fichier travail et ainsi récupérer et trier les différents </w:t>
       </w:r>
       <w:r>
         <w:rPr>
-          <w:rStyle w:val="Caractredecitationmiseenvidence"/>
+          <w:b/>
+          <w:bCs/>
           <w:lang w:bidi="fr-FR"/>
         </w:rPr>
-        <w:t>ajouter une entrée de table des matières de niveau 2</w:t>
+        <w:t>onglets</w:t>
       </w:r>
       <w:r>
         <w:rPr>
           <w:lang w:bidi="fr-FR"/>
         </w:rPr>
-        <w:t>), puis mettez à jour votre table des matières comme vous l’avez fait précédemment. N’oubliez pas de mettre à jour l’ensemble du tableau.</w:t>
+        <w:t xml:space="preserve"> de celui-ci.  </w:t>
       </w:r>
     </w:p>
     <w:p>
+      <w:pPr>
+        <w:pStyle w:val="Paragraphedeliste"/>
+      </w:pPr>
+    </w:p>
+    <w:p>
+      <w:pPr>
+        <w:pStyle w:val="Paragraphedeliste"/>
+        <w:numPr>
+          <w:ilvl w:val="0"/>
+          <w:numId w:val="38"/>
+        </w:numPr>
+      </w:pPr>
+      <w:r>
+        <w:rPr>
+          <w:b/>
+          <w:bCs/>
+          <w:lang w:bidi="fr-FR"/>
+        </w:rPr>
+        <w:t xml:space="preserve">Fichier </w:t>
+      </w:r>
+      <w:proofErr w:type="spellStart"/>
+      <w:r>
+        <w:rPr>
+          <w:b/>
+          <w:bCs/>
+          <w:lang w:bidi="fr-FR"/>
+        </w:rPr>
+        <w:t>socoda</w:t>
+      </w:r>
+      <w:proofErr w:type="spellEnd"/>
       <w:r>
         <w:rPr>
           <w:lang w:bidi="fr-FR"/>
         </w:rPr>
-        <w:t xml:space="preserve">Ajouter une entrée de table des matières de niveau 2 </w:t>
+        <w:t xml:space="preserve"> : Il vous faudra aussi le fichier </w:t>
       </w:r>
-    </w:p>
-    <w:p>
+      <w:proofErr w:type="spellStart"/>
       <w:r>
         <w:rPr>
-          <w:rStyle w:val="lev"/>
+          <w:b/>
+          <w:bCs/>
           <w:lang w:bidi="fr-FR"/>
         </w:rPr>
-        <w:t>Détails pratiques</w:t>
+        <w:t>socoda</w:t>
+      </w:r>
+      <w:proofErr w:type="spellEnd"/>
+      <w:r>
+        <w:rPr>
+          <w:lang w:bidi="fr-FR"/>
+        </w:rPr>
+        <w:t xml:space="preserve"> récupérable directement sur la plateforme </w:t>
+      </w:r>
+      <w:proofErr w:type="spellStart"/>
+      <w:r>
+        <w:rPr>
+          <w:b/>
+          <w:bCs/>
+          <w:lang w:bidi="fr-FR"/>
+        </w:rPr>
+        <w:t>socoda</w:t>
+      </w:r>
+      <w:proofErr w:type="spellEnd"/>
+      <w:r>
+        <w:rPr>
+          <w:lang w:bidi="fr-FR"/>
+        </w:rPr>
+        <w:t xml:space="preserve"> afin de récupérer pour chaque produit le </w:t>
+      </w:r>
+      <w:r>
+        <w:rPr>
+          <w:b/>
+          <w:bCs/>
+          <w:lang w:bidi="fr-FR"/>
+        </w:rPr>
+        <w:t>SKUSOCODA</w:t>
       </w:r>
       <w:r>
         <w:rPr>
@@ -698,41 +2192,101 @@
         </w:rPr>
         <w:t xml:space="preserve"> </w:t>
       </w:r>
+    </w:p>
+    <w:p>
+      <w:pPr>
+        <w:rPr>
+          <w:b/>
+          <w:bCs/>
+          <w:color w:val="FF0000"/>
+        </w:rPr>
+      </w:pPr>
       <w:r>
         <w:rPr>
-          <w:rStyle w:val="lev"/>
+          <w:b/>
+          <w:bCs/>
+          <w:color w:val="FF0000"/>
         </w:rPr>
-        <w:t>:</w:t>
+        <w:t xml:space="preserve">Les deux fichiers doivent être dans le même dossier ! </w:t>
       </w:r>
+    </w:p>
+    <w:p>
+      <w:r>
+        <w:t xml:space="preserve">Exemple : </w:t>
+      </w:r>
+    </w:p>
+    <w:p>
       <w:r>
         <w:rPr>
-          <w:lang w:bidi="fr-FR"/>
+          <w:noProof/>
         </w:rPr>
-        <w:t xml:space="preserve"> Les styles de titre contiennent la mise en forme, la police, la taille, la couleur et bien plus encore. Ils contiennent également un format de paragraphe appelé un </w:t>
-      </w:r>
-      <w:r>
-        <w:rPr>
-          <w:rStyle w:val="Caractredecitationmiseenvidence"/>
-          <w:lang w:bidi="fr-FR"/>
-        </w:rPr>
-        <w:t>niveau hiérarchique</w:t>
-      </w:r>
-      <w:r>
-        <w:rPr>
-          <w:lang w:bidi="fr-FR"/>
-        </w:rPr>
-        <w:t xml:space="preserve">, choisi par la table des matières. </w:t>
+        <w:drawing>
+          <wp:inline distT="0" distB="0" distL="0" distR="0" wp14:anchorId="3ED62698" wp14:editId="52C00EDD">
+            <wp:extent cx="5229225" cy="2722229"/>
+            <wp:effectExtent l="0" t="0" r="0" b="2540"/>
+            <wp:docPr id="10" name="Image 10"/>
+            <wp:cNvGraphicFramePr>
+              <a:graphicFrameLocks xmlns:a="http://schemas.openxmlformats.org/drawingml/2006/main" noChangeAspect="1"/>
+            </wp:cNvGraphicFramePr>
+            <a:graphic xmlns:a="http://schemas.openxmlformats.org/drawingml/2006/main">
+              <a:graphicData uri="http://schemas.openxmlformats.org/drawingml/2006/picture">
+                <pic:pic xmlns:pic="http://schemas.openxmlformats.org/drawingml/2006/picture">
+                  <pic:nvPicPr>
+                    <pic:cNvPr id="1" name=""/>
+                    <pic:cNvPicPr/>
+                  </pic:nvPicPr>
+                  <pic:blipFill>
+                    <a:blip r:embed="rId18"/>
+                    <a:stretch>
+                      <a:fillRect/>
+                    </a:stretch>
+                  </pic:blipFill>
+                  <pic:spPr>
+                    <a:xfrm>
+                      <a:off x="0" y="0"/>
+                      <a:ext cx="5231071" cy="2723190"/>
+                    </a:xfrm>
+                    <a:prstGeom prst="rect">
+                      <a:avLst/>
+                    </a:prstGeom>
+                  </pic:spPr>
+                </pic:pic>
+              </a:graphicData>
+            </a:graphic>
+          </wp:inline>
+        </w:drawing>
       </w:r>
     </w:p>
     <w:p>
       <w:pPr>
         <w:pStyle w:val="Titre1"/>
       </w:pPr>
+      <w:bookmarkStart w:id="3" w:name="_Toc134007617"/>
       <w:r>
         <w:rPr>
           <w:lang w:bidi="fr-FR"/>
         </w:rPr>
-        <w:t>Personnaliser votre table des matières</w:t>
+        <w:lastRenderedPageBreak/>
+        <w:t xml:space="preserve">Guide utilisation </w:t>
+      </w:r>
+      <w:r>
+        <w:rPr>
+          <w:lang w:bidi="fr-FR"/>
+        </w:rPr>
+        <w:t xml:space="preserve">et prérequis : </w:t>
+      </w:r>
+      <w:r>
+        <w:rPr>
+          <w:lang w:bidi="fr-FR"/>
+        </w:rPr>
+        <w:t>Mediator</w:t>
+      </w:r>
+      <w:bookmarkEnd w:id="3"/>
+      <w:r>
+        <w:rPr>
+          <w:lang w:bidi="fr-FR"/>
+        </w:rPr>
+        <w:t xml:space="preserve"> </w:t>
       </w:r>
     </w:p>
     <w:p>
@@ -873,7 +2427,6 @@
         <w:rPr>
           <w:lang w:bidi="fr-FR"/>
         </w:rPr>
-        <w:lastRenderedPageBreak/>
         <w:t xml:space="preserve">Dans la liste des </w:t>
       </w:r>
       <w:r>
@@ -948,7 +2501,7 @@
                     <pic:cNvPicPr/>
                   </pic:nvPicPr>
                   <pic:blipFill>
-                    <a:blip r:embed="rId10"/>
+                    <a:blip r:embed="rId19"/>
                     <a:stretch>
                       <a:fillRect/>
                     </a:stretch>
@@ -1022,7 +2575,7 @@
                     <pic:cNvPicPr/>
                   </pic:nvPicPr>
                   <pic:blipFill>
-                    <a:blip r:embed="rId11"/>
+                    <a:blip r:embed="rId20"/>
                     <a:stretch>
                       <a:fillRect/>
                     </a:stretch>
@@ -1055,12 +2608,15 @@
       <w:pPr>
         <w:pStyle w:val="Titre1"/>
       </w:pPr>
+      <w:bookmarkStart w:id="4" w:name="_Toc134007618"/>
       <w:r>
         <w:rPr>
           <w:lang w:bidi="fr-FR"/>
         </w:rPr>
+        <w:lastRenderedPageBreak/>
         <w:t>Supprimer une table des matières</w:t>
       </w:r>
+      <w:bookmarkEnd w:id="4"/>
     </w:p>
     <w:p>
       <w:r>
@@ -1163,7 +2719,6 @@
           <w:rStyle w:val="lev"/>
           <w:lang w:bidi="fr-FR"/>
         </w:rPr>
-        <w:lastRenderedPageBreak/>
         <w:t>Détails pratiques</w:t>
       </w:r>
       <w:r>
@@ -1196,11 +2751,19 @@
       <w:pPr>
         <w:pStyle w:val="Titre1"/>
       </w:pPr>
+      <w:bookmarkStart w:id="5" w:name="_Toc134007619"/>
       <w:r>
         <w:rPr>
           <w:lang w:bidi="fr-FR"/>
         </w:rPr>
-        <w:t xml:space="preserve">Découvrir plus encore </w:t>
+        <w:t>Découvrir plus encore</w:t>
+      </w:r>
+      <w:bookmarkEnd w:id="5"/>
+      <w:r>
+        <w:rPr>
+          <w:lang w:bidi="fr-FR"/>
+        </w:rPr>
+        <w:t xml:space="preserve"> </w:t>
       </w:r>
     </w:p>
     <w:p>
@@ -1215,12 +2778,14 @@
       <w:pPr>
         <w:pStyle w:val="Titre2"/>
       </w:pPr>
+      <w:bookmarkStart w:id="6" w:name="_Toc134007620"/>
       <w:r>
         <w:rPr>
           <w:lang w:bidi="fr-FR"/>
         </w:rPr>
         <w:t>Modifier la mise en forme des entrées de table des matières</w:t>
       </w:r>
+      <w:bookmarkEnd w:id="6"/>
     </w:p>
     <w:p>
       <w:r>
@@ -1287,7 +2852,7 @@
                     <pic:cNvPicPr/>
                   </pic:nvPicPr>
                   <pic:blipFill>
-                    <a:blip r:embed="rId12"/>
+                    <a:blip r:embed="rId21"/>
                     <a:stretch>
                       <a:fillRect/>
                     </a:stretch>
@@ -1354,12 +2919,15 @@
       <w:pPr>
         <w:pStyle w:val="Titre2"/>
       </w:pPr>
+      <w:bookmarkStart w:id="7" w:name="_Toc134007621"/>
       <w:r>
         <w:rPr>
           <w:lang w:bidi="fr-FR"/>
         </w:rPr>
+        <w:lastRenderedPageBreak/>
         <w:t>Modifier le nombre de niveaux de table des matières</w:t>
       </w:r>
+      <w:bookmarkEnd w:id="7"/>
     </w:p>
     <w:p>
       <w:pPr>
@@ -1466,7 +3034,6 @@
         <w:rPr>
           <w:lang w:bidi="fr-FR"/>
         </w:rPr>
-        <w:lastRenderedPageBreak/>
         <w:t xml:space="preserve">Modifiez </w:t>
       </w:r>
       <w:r>
@@ -1535,7 +3102,7 @@
                     <pic:cNvPicPr/>
                   </pic:nvPicPr>
                   <pic:blipFill>
-                    <a:blip r:embed="rId13"/>
+                    <a:blip r:embed="rId22"/>
                     <a:stretch>
                       <a:fillRect/>
                     </a:stretch>
@@ -1623,12 +3190,15 @@
       <w:pPr>
         <w:pStyle w:val="Titre1"/>
       </w:pPr>
+      <w:bookmarkStart w:id="8" w:name="_Toc134007622"/>
       <w:r>
         <w:rPr>
           <w:lang w:bidi="fr-FR"/>
         </w:rPr>
+        <w:lastRenderedPageBreak/>
         <w:t>Obtenir de l’aide dans Word</w:t>
       </w:r>
+      <w:bookmarkEnd w:id="8"/>
     </w:p>
     <w:p>
       <w:pPr>
@@ -1687,7 +3257,7 @@
                     <pic:cNvPicPr/>
                   </pic:nvPicPr>
                   <pic:blipFill>
-                    <a:blip r:embed="rId14"/>
+                    <a:blip r:embed="rId23"/>
                     <a:stretch>
                       <a:fillRect/>
                     </a:stretch>
@@ -1856,12 +3426,12 @@
     </w:p>
     <w:p/>
     <w:sectPr>
-      <w:headerReference w:type="even" r:id="rId15"/>
-      <w:headerReference w:type="default" r:id="rId16"/>
-      <w:footerReference w:type="even" r:id="rId17"/>
-      <w:footerReference w:type="default" r:id="rId18"/>
-      <w:headerReference w:type="first" r:id="rId19"/>
-      <w:footerReference w:type="first" r:id="rId20"/>
+      <w:headerReference w:type="even" r:id="rId24"/>
+      <w:headerReference w:type="default" r:id="rId25"/>
+      <w:footerReference w:type="even" r:id="rId26"/>
+      <w:footerReference w:type="default" r:id="rId27"/>
+      <w:headerReference w:type="first" r:id="rId28"/>
+      <w:footerReference w:type="first" r:id="rId29"/>
       <w:pgSz w:w="11906" w:h="16838" w:code="9"/>
       <w:pgMar w:top="1021" w:right="1021" w:bottom="1021" w:left="1021" w:header="289" w:footer="720" w:gutter="0"/>
       <w:pgNumType w:start="1"/>
@@ -1924,7 +3494,6 @@
         <w:docPartUnique/>
       </w:docPartObj>
     </w:sdtPr>
-    <w:sdtEndPr/>
     <w:sdtContent>
       <w:p>
         <w:pPr>
@@ -2590,6 +4159,118 @@
     </w:lvl>
   </w:abstractNum>
   <w:abstractNum w:abstractNumId="12" w15:restartNumberingAfterBreak="0">
+    <w:nsid w:val="1FFB130D"/>
+    <w:multiLevelType w:val="hybridMultilevel"/>
+    <w:tmpl w:val="756E6B2C"/>
+    <w:lvl w:ilvl="0" w:tplc="BC188748">
+      <w:numFmt w:val="bullet"/>
+      <w:lvlText w:val="-"/>
+      <w:lvlJc w:val="left"/>
+      <w:pPr>
+        <w:ind w:left="720" w:hanging="360"/>
+      </w:pPr>
+      <w:rPr>
+        <w:rFonts w:ascii="Segoe UI" w:eastAsiaTheme="minorHAnsi" w:hAnsi="Segoe UI" w:cs="Segoe UI" w:hint="default"/>
+      </w:rPr>
+    </w:lvl>
+    <w:lvl w:ilvl="1" w:tplc="040C0003" w:tentative="1">
+      <w:start w:val="1"/>
+      <w:numFmt w:val="bullet"/>
+      <w:lvlText w:val="o"/>
+      <w:lvlJc w:val="left"/>
+      <w:pPr>
+        <w:ind w:left="1440" w:hanging="360"/>
+      </w:pPr>
+      <w:rPr>
+        <w:rFonts w:ascii="Courier New" w:hAnsi="Courier New" w:cs="Courier New" w:hint="default"/>
+      </w:rPr>
+    </w:lvl>
+    <w:lvl w:ilvl="2" w:tplc="040C0005" w:tentative="1">
+      <w:start w:val="1"/>
+      <w:numFmt w:val="bullet"/>
+      <w:lvlText w:val=""/>
+      <w:lvlJc w:val="left"/>
+      <w:pPr>
+        <w:ind w:left="2160" w:hanging="360"/>
+      </w:pPr>
+      <w:rPr>
+        <w:rFonts w:ascii="Wingdings" w:hAnsi="Wingdings" w:hint="default"/>
+      </w:rPr>
+    </w:lvl>
+    <w:lvl w:ilvl="3" w:tplc="040C0001" w:tentative="1">
+      <w:start w:val="1"/>
+      <w:numFmt w:val="bullet"/>
+      <w:lvlText w:val=""/>
+      <w:lvlJc w:val="left"/>
+      <w:pPr>
+        <w:ind w:left="2880" w:hanging="360"/>
+      </w:pPr>
+      <w:rPr>
+        <w:rFonts w:ascii="Symbol" w:hAnsi="Symbol" w:hint="default"/>
+      </w:rPr>
+    </w:lvl>
+    <w:lvl w:ilvl="4" w:tplc="040C0003" w:tentative="1">
+      <w:start w:val="1"/>
+      <w:numFmt w:val="bullet"/>
+      <w:lvlText w:val="o"/>
+      <w:lvlJc w:val="left"/>
+      <w:pPr>
+        <w:ind w:left="3600" w:hanging="360"/>
+      </w:pPr>
+      <w:rPr>
+        <w:rFonts w:ascii="Courier New" w:hAnsi="Courier New" w:cs="Courier New" w:hint="default"/>
+      </w:rPr>
+    </w:lvl>
+    <w:lvl w:ilvl="5" w:tplc="040C0005" w:tentative="1">
+      <w:start w:val="1"/>
+      <w:numFmt w:val="bullet"/>
+      <w:lvlText w:val=""/>
+      <w:lvlJc w:val="left"/>
+      <w:pPr>
+        <w:ind w:left="4320" w:hanging="360"/>
+      </w:pPr>
+      <w:rPr>
+        <w:rFonts w:ascii="Wingdings" w:hAnsi="Wingdings" w:hint="default"/>
+      </w:rPr>
+    </w:lvl>
+    <w:lvl w:ilvl="6" w:tplc="040C0001" w:tentative="1">
+      <w:start w:val="1"/>
+      <w:numFmt w:val="bullet"/>
+      <w:lvlText w:val=""/>
+      <w:lvlJc w:val="left"/>
+      <w:pPr>
+        <w:ind w:left="5040" w:hanging="360"/>
+      </w:pPr>
+      <w:rPr>
+        <w:rFonts w:ascii="Symbol" w:hAnsi="Symbol" w:hint="default"/>
+      </w:rPr>
+    </w:lvl>
+    <w:lvl w:ilvl="7" w:tplc="040C0003" w:tentative="1">
+      <w:start w:val="1"/>
+      <w:numFmt w:val="bullet"/>
+      <w:lvlText w:val="o"/>
+      <w:lvlJc w:val="left"/>
+      <w:pPr>
+        <w:ind w:left="5760" w:hanging="360"/>
+      </w:pPr>
+      <w:rPr>
+        <w:rFonts w:ascii="Courier New" w:hAnsi="Courier New" w:cs="Courier New" w:hint="default"/>
+      </w:rPr>
+    </w:lvl>
+    <w:lvl w:ilvl="8" w:tplc="040C0005" w:tentative="1">
+      <w:start w:val="1"/>
+      <w:numFmt w:val="bullet"/>
+      <w:lvlText w:val=""/>
+      <w:lvlJc w:val="left"/>
+      <w:pPr>
+        <w:ind w:left="6480" w:hanging="360"/>
+      </w:pPr>
+      <w:rPr>
+        <w:rFonts w:ascii="Wingdings" w:hAnsi="Wingdings" w:hint="default"/>
+      </w:rPr>
+    </w:lvl>
+  </w:abstractNum>
+  <w:abstractNum w:abstractNumId="13" w15:restartNumberingAfterBreak="0">
     <w:nsid w:val="3E76748C"/>
     <w:multiLevelType w:val="multilevel"/>
     <w:tmpl w:val="0409001D"/>
@@ -2679,7 +4360,7 @@
       </w:pPr>
     </w:lvl>
   </w:abstractNum>
-  <w:abstractNum w:abstractNumId="13" w15:restartNumberingAfterBreak="0">
+  <w:abstractNum w:abstractNumId="14" w15:restartNumberingAfterBreak="0">
     <w:nsid w:val="41E77534"/>
     <w:multiLevelType w:val="hybridMultilevel"/>
     <w:tmpl w:val="49827B3C"/>
@@ -2792,7 +4473,120 @@
       </w:rPr>
     </w:lvl>
   </w:abstractNum>
-  <w:abstractNum w:abstractNumId="14" w15:restartNumberingAfterBreak="0">
+  <w:abstractNum w:abstractNumId="15" w15:restartNumberingAfterBreak="0">
+    <w:nsid w:val="4DDB13D1"/>
+    <w:multiLevelType w:val="hybridMultilevel"/>
+    <w:tmpl w:val="D7EC175C"/>
+    <w:lvl w:ilvl="0" w:tplc="7CEE5414">
+      <w:start w:val="2"/>
+      <w:numFmt w:val="bullet"/>
+      <w:lvlText w:val="-"/>
+      <w:lvlJc w:val="left"/>
+      <w:pPr>
+        <w:ind w:left="1152" w:hanging="360"/>
+      </w:pPr>
+      <w:rPr>
+        <w:rFonts w:ascii="Segoe UI" w:eastAsiaTheme="minorEastAsia" w:hAnsi="Segoe UI" w:cs="Segoe UI" w:hint="default"/>
+      </w:rPr>
+    </w:lvl>
+    <w:lvl w:ilvl="1" w:tplc="040C0003" w:tentative="1">
+      <w:start w:val="1"/>
+      <w:numFmt w:val="bullet"/>
+      <w:lvlText w:val="o"/>
+      <w:lvlJc w:val="left"/>
+      <w:pPr>
+        <w:ind w:left="1872" w:hanging="360"/>
+      </w:pPr>
+      <w:rPr>
+        <w:rFonts w:ascii="Courier New" w:hAnsi="Courier New" w:cs="Courier New" w:hint="default"/>
+      </w:rPr>
+    </w:lvl>
+    <w:lvl w:ilvl="2" w:tplc="040C0005" w:tentative="1">
+      <w:start w:val="1"/>
+      <w:numFmt w:val="bullet"/>
+      <w:lvlText w:val=""/>
+      <w:lvlJc w:val="left"/>
+      <w:pPr>
+        <w:ind w:left="2592" w:hanging="360"/>
+      </w:pPr>
+      <w:rPr>
+        <w:rFonts w:ascii="Wingdings" w:hAnsi="Wingdings" w:hint="default"/>
+      </w:rPr>
+    </w:lvl>
+    <w:lvl w:ilvl="3" w:tplc="040C0001" w:tentative="1">
+      <w:start w:val="1"/>
+      <w:numFmt w:val="bullet"/>
+      <w:lvlText w:val=""/>
+      <w:lvlJc w:val="left"/>
+      <w:pPr>
+        <w:ind w:left="3312" w:hanging="360"/>
+      </w:pPr>
+      <w:rPr>
+        <w:rFonts w:ascii="Symbol" w:hAnsi="Symbol" w:hint="default"/>
+      </w:rPr>
+    </w:lvl>
+    <w:lvl w:ilvl="4" w:tplc="040C0003" w:tentative="1">
+      <w:start w:val="1"/>
+      <w:numFmt w:val="bullet"/>
+      <w:lvlText w:val="o"/>
+      <w:lvlJc w:val="left"/>
+      <w:pPr>
+        <w:ind w:left="4032" w:hanging="360"/>
+      </w:pPr>
+      <w:rPr>
+        <w:rFonts w:ascii="Courier New" w:hAnsi="Courier New" w:cs="Courier New" w:hint="default"/>
+      </w:rPr>
+    </w:lvl>
+    <w:lvl w:ilvl="5" w:tplc="040C0005" w:tentative="1">
+      <w:start w:val="1"/>
+      <w:numFmt w:val="bullet"/>
+      <w:lvlText w:val=""/>
+      <w:lvlJc w:val="left"/>
+      <w:pPr>
+        <w:ind w:left="4752" w:hanging="360"/>
+      </w:pPr>
+      <w:rPr>
+        <w:rFonts w:ascii="Wingdings" w:hAnsi="Wingdings" w:hint="default"/>
+      </w:rPr>
+    </w:lvl>
+    <w:lvl w:ilvl="6" w:tplc="040C0001" w:tentative="1">
+      <w:start w:val="1"/>
+      <w:numFmt w:val="bullet"/>
+      <w:lvlText w:val=""/>
+      <w:lvlJc w:val="left"/>
+      <w:pPr>
+        <w:ind w:left="5472" w:hanging="360"/>
+      </w:pPr>
+      <w:rPr>
+        <w:rFonts w:ascii="Symbol" w:hAnsi="Symbol" w:hint="default"/>
+      </w:rPr>
+    </w:lvl>
+    <w:lvl w:ilvl="7" w:tplc="040C0003" w:tentative="1">
+      <w:start w:val="1"/>
+      <w:numFmt w:val="bullet"/>
+      <w:lvlText w:val="o"/>
+      <w:lvlJc w:val="left"/>
+      <w:pPr>
+        <w:ind w:left="6192" w:hanging="360"/>
+      </w:pPr>
+      <w:rPr>
+        <w:rFonts w:ascii="Courier New" w:hAnsi="Courier New" w:cs="Courier New" w:hint="default"/>
+      </w:rPr>
+    </w:lvl>
+    <w:lvl w:ilvl="8" w:tplc="040C0005" w:tentative="1">
+      <w:start w:val="1"/>
+      <w:numFmt w:val="bullet"/>
+      <w:lvlText w:val=""/>
+      <w:lvlJc w:val="left"/>
+      <w:pPr>
+        <w:ind w:left="6912" w:hanging="360"/>
+      </w:pPr>
+      <w:rPr>
+        <w:rFonts w:ascii="Wingdings" w:hAnsi="Wingdings" w:hint="default"/>
+      </w:rPr>
+    </w:lvl>
+  </w:abstractNum>
+  <w:abstractNum w:abstractNumId="16" w15:restartNumberingAfterBreak="0">
     <w:nsid w:val="5AF656CA"/>
     <w:multiLevelType w:val="hybridMultilevel"/>
     <w:tmpl w:val="1C067984"/>
@@ -2905,7 +4699,7 @@
       </w:rPr>
     </w:lvl>
   </w:abstractNum>
-  <w:abstractNum w:abstractNumId="15" w15:restartNumberingAfterBreak="0">
+  <w:abstractNum w:abstractNumId="17" w15:restartNumberingAfterBreak="0">
     <w:nsid w:val="6A2A268C"/>
     <w:multiLevelType w:val="multilevel"/>
     <w:tmpl w:val="EE607F24"/>
@@ -3054,7 +4848,7 @@
       </w:rPr>
     </w:lvl>
   </w:abstractNum>
-  <w:abstractNum w:abstractNumId="16" w15:restartNumberingAfterBreak="0">
+  <w:abstractNum w:abstractNumId="18" w15:restartNumberingAfterBreak="0">
     <w:nsid w:val="731243D5"/>
     <w:multiLevelType w:val="multilevel"/>
     <w:tmpl w:val="22404232"/>
@@ -3167,7 +4961,7 @@
       </w:pPr>
     </w:lvl>
   </w:abstractNum>
-  <w:abstractNum w:abstractNumId="17" w15:restartNumberingAfterBreak="0">
+  <w:abstractNum w:abstractNumId="19" w15:restartNumberingAfterBreak="0">
     <w:nsid w:val="7A4C77C6"/>
     <w:multiLevelType w:val="multilevel"/>
     <w:tmpl w:val="FA005712"/>
@@ -3285,7 +5079,7 @@
       </w:rPr>
     </w:lvl>
   </w:abstractNum>
-  <w:abstractNum w:abstractNumId="18" w15:restartNumberingAfterBreak="0">
+  <w:abstractNum w:abstractNumId="20" w15:restartNumberingAfterBreak="0">
     <w:nsid w:val="7C226EBA"/>
     <w:multiLevelType w:val="multilevel"/>
     <w:tmpl w:val="4E58EA1E"/>
@@ -3434,7 +5228,7 @@
       </w:rPr>
     </w:lvl>
   </w:abstractNum>
-  <w:abstractNum w:abstractNumId="19" w15:restartNumberingAfterBreak="0">
+  <w:abstractNum w:abstractNumId="21" w15:restartNumberingAfterBreak="0">
     <w:nsid w:val="7FA06ABC"/>
     <w:multiLevelType w:val="multilevel"/>
     <w:tmpl w:val="04090023"/>
@@ -3526,19 +5320,19 @@
     </w:lvl>
   </w:abstractNum>
   <w:num w:numId="1" w16cid:durableId="1652901587">
-    <w:abstractNumId w:val="17"/>
+    <w:abstractNumId w:val="19"/>
   </w:num>
   <w:num w:numId="2" w16cid:durableId="1780636235">
-    <w:abstractNumId w:val="17"/>
+    <w:abstractNumId w:val="19"/>
     <w:lvlOverride w:ilvl="0">
       <w:startOverride w:val="1"/>
     </w:lvlOverride>
   </w:num>
   <w:num w:numId="3" w16cid:durableId="503515252">
-    <w:abstractNumId w:val="17"/>
+    <w:abstractNumId w:val="19"/>
   </w:num>
   <w:num w:numId="4" w16cid:durableId="1933314490">
-    <w:abstractNumId w:val="17"/>
+    <w:abstractNumId w:val="19"/>
     <w:lvlOverride w:ilvl="0">
       <w:startOverride w:val="1"/>
     </w:lvlOverride>
@@ -3547,13 +5341,13 @@
     <w:abstractNumId w:val="8"/>
   </w:num>
   <w:num w:numId="6" w16cid:durableId="632564425">
-    <w:abstractNumId w:val="17"/>
+    <w:abstractNumId w:val="19"/>
     <w:lvlOverride w:ilvl="0">
       <w:startOverride w:val="1"/>
     </w:lvlOverride>
   </w:num>
   <w:num w:numId="7" w16cid:durableId="1022970748">
-    <w:abstractNumId w:val="17"/>
+    <w:abstractNumId w:val="19"/>
     <w:lvlOverride w:ilvl="0">
       <w:startOverride w:val="1"/>
     </w:lvlOverride>
@@ -3586,7 +5380,7 @@
     <w:abstractNumId w:val="10"/>
   </w:num>
   <w:num w:numId="9" w16cid:durableId="2010253663">
-    <w:abstractNumId w:val="17"/>
+    <w:abstractNumId w:val="19"/>
     <w:lvlOverride w:ilvl="0">
       <w:startOverride w:val="1"/>
     </w:lvlOverride>
@@ -3616,7 +5410,7 @@
     </w:lvlOverride>
   </w:num>
   <w:num w:numId="10" w16cid:durableId="656881411">
-    <w:abstractNumId w:val="17"/>
+    <w:abstractNumId w:val="19"/>
     <w:lvlOverride w:ilvl="0">
       <w:startOverride w:val="1"/>
     </w:lvlOverride>
@@ -3670,25 +5464,25 @@
     <w:abstractNumId w:val="0"/>
   </w:num>
   <w:num w:numId="19" w16cid:durableId="1881893732">
-    <w:abstractNumId w:val="18"/>
+    <w:abstractNumId w:val="20"/>
   </w:num>
   <w:num w:numId="20" w16cid:durableId="733772256">
     <w:abstractNumId w:val="9"/>
   </w:num>
   <w:num w:numId="21" w16cid:durableId="11537789">
+    <w:abstractNumId w:val="18"/>
+  </w:num>
+  <w:num w:numId="22" w16cid:durableId="2131196664">
+    <w:abstractNumId w:val="17"/>
+  </w:num>
+  <w:num w:numId="23" w16cid:durableId="977221634">
     <w:abstractNumId w:val="16"/>
   </w:num>
-  <w:num w:numId="22" w16cid:durableId="2131196664">
-    <w:abstractNumId w:val="15"/>
-  </w:num>
-  <w:num w:numId="23" w16cid:durableId="977221634">
+  <w:num w:numId="24" w16cid:durableId="1770813316">
     <w:abstractNumId w:val="14"/>
   </w:num>
-  <w:num w:numId="24" w16cid:durableId="1770813316">
-    <w:abstractNumId w:val="13"/>
-  </w:num>
   <w:num w:numId="25" w16cid:durableId="1771469141">
-    <w:abstractNumId w:val="17"/>
+    <w:abstractNumId w:val="19"/>
     <w:lvlOverride w:ilvl="0">
       <w:startOverride w:val="1"/>
     </w:lvlOverride>
@@ -3718,7 +5512,7 @@
     </w:lvlOverride>
   </w:num>
   <w:num w:numId="26" w16cid:durableId="654576519">
-    <w:abstractNumId w:val="17"/>
+    <w:abstractNumId w:val="19"/>
     <w:lvlOverride w:ilvl="0">
       <w:startOverride w:val="1"/>
     </w:lvlOverride>
@@ -3748,7 +5542,7 @@
     </w:lvlOverride>
   </w:num>
   <w:num w:numId="27" w16cid:durableId="1574966404">
-    <w:abstractNumId w:val="17"/>
+    <w:abstractNumId w:val="19"/>
     <w:lvlOverride w:ilvl="0">
       <w:startOverride w:val="1"/>
     </w:lvlOverride>
@@ -3778,7 +5572,7 @@
     </w:lvlOverride>
   </w:num>
   <w:num w:numId="28" w16cid:durableId="984578407">
-    <w:abstractNumId w:val="17"/>
+    <w:abstractNumId w:val="19"/>
     <w:lvlOverride w:ilvl="0">
       <w:startOverride w:val="1"/>
     </w:lvlOverride>
@@ -3808,7 +5602,7 @@
     </w:lvlOverride>
   </w:num>
   <w:num w:numId="29" w16cid:durableId="176504982">
-    <w:abstractNumId w:val="17"/>
+    <w:abstractNumId w:val="19"/>
     <w:lvlOverride w:ilvl="0">
       <w:startOverride w:val="1"/>
     </w:lvlOverride>
@@ -3838,7 +5632,7 @@
     </w:lvlOverride>
   </w:num>
   <w:num w:numId="30" w16cid:durableId="2099520104">
-    <w:abstractNumId w:val="17"/>
+    <w:abstractNumId w:val="19"/>
     <w:lvlOverride w:ilvl="0">
       <w:startOverride w:val="1"/>
     </w:lvlOverride>
@@ -3868,7 +5662,7 @@
     </w:lvlOverride>
   </w:num>
   <w:num w:numId="31" w16cid:durableId="1734624426">
-    <w:abstractNumId w:val="17"/>
+    <w:abstractNumId w:val="19"/>
     <w:lvlOverride w:ilvl="0">
       <w:startOverride w:val="1"/>
     </w:lvlOverride>
@@ -3898,7 +5692,7 @@
     </w:lvlOverride>
   </w:num>
   <w:num w:numId="32" w16cid:durableId="169610126">
-    <w:abstractNumId w:val="17"/>
+    <w:abstractNumId w:val="19"/>
     <w:lvlOverride w:ilvl="0">
       <w:startOverride w:val="1"/>
     </w:lvlOverride>
@@ -3928,7 +5722,7 @@
     </w:lvlOverride>
   </w:num>
   <w:num w:numId="33" w16cid:durableId="1434982371">
-    <w:abstractNumId w:val="17"/>
+    <w:abstractNumId w:val="19"/>
     <w:lvlOverride w:ilvl="0">
       <w:startOverride w:val="1"/>
     </w:lvlOverride>
@@ -3961,10 +5755,16 @@
     <w:abstractNumId w:val="11"/>
   </w:num>
   <w:num w:numId="35" w16cid:durableId="1525441186">
-    <w:abstractNumId w:val="12"/>
+    <w:abstractNumId w:val="13"/>
   </w:num>
   <w:num w:numId="36" w16cid:durableId="1034232560">
-    <w:abstractNumId w:val="19"/>
+    <w:abstractNumId w:val="21"/>
+  </w:num>
+  <w:num w:numId="37" w16cid:durableId="1692881249">
+    <w:abstractNumId w:val="15"/>
+  </w:num>
+  <w:num w:numId="38" w16cid:durableId="397702831">
+    <w:abstractNumId w:val="12"/>
   </w:num>
 </w:numbering>
 </file>
@@ -29537,6 +31337,23 @@
       <w:u w:val="dotted"/>
     </w:rPr>
   </w:style>
+  <w:style w:type="character" w:styleId="Mentionnonrsolue">
+    <w:name w:val="Unresolved Mention"/>
+    <w:basedOn w:val="Policepardfaut"/>
+    <w:uiPriority w:val="99"/>
+    <w:semiHidden/>
+    <w:unhideWhenUsed/>
+    <w:rsid w:val="002309BC"/>
+    <w:rPr>
+      <w:color w:val="605E5C"/>
+      <w:shd w:val="clear" w:color="auto" w:fill="E1DFDD"/>
+    </w:rPr>
+  </w:style>
+  <w:style w:type="character" w:customStyle="1" w:styleId="ui-provider">
+    <w:name w:val="ui-provider"/>
+    <w:basedOn w:val="Policepardfaut"/>
+    <w:rsid w:val="004E5FD8"/>
+  </w:style>
 </w:styles>
 </file>
 

</xml_diff>

<commit_message>
tarificator : grosse mise à jour concernant l'ajout des remises de facon automatique
</commit_message>
<xml_diff>
--- a/Doc tarificator.docx
+++ b/Doc tarificator.docx
@@ -16,18 +16,8 @@
           <w:szCs w:val="72"/>
           <w:lang w:bidi="fr-FR"/>
         </w:rPr>
-        <w:t xml:space="preserve">Documentation </w:t>
+        <w:t>Documentation Tarificator</w:t>
       </w:r>
-      <w:proofErr w:type="spellStart"/>
-      <w:r>
-        <w:rPr>
-          <w:sz w:val="72"/>
-          <w:szCs w:val="72"/>
-          <w:lang w:bidi="fr-FR"/>
-        </w:rPr>
-        <w:t>Tarificator</w:t>
-      </w:r>
-      <w:proofErr w:type="spellEnd"/>
     </w:p>
     <w:p>
       <w:pPr>
@@ -60,19 +50,11 @@
           <w:lang w:bidi="fr-FR"/>
         </w:rPr>
       </w:pPr>
-      <w:proofErr w:type="spellStart"/>
       <w:r>
         <w:rPr>
           <w:lang w:bidi="fr-FR"/>
         </w:rPr>
-        <w:t>Tarificator</w:t>
-      </w:r>
-      <w:proofErr w:type="spellEnd"/>
-      <w:r>
-        <w:rPr>
-          <w:lang w:bidi="fr-FR"/>
-        </w:rPr>
-        <w:t xml:space="preserve"> est un outil qui permet, à partir d’un fichier de type FAB-</w:t>
+        <w:t>Tarificator est un outil qui permet, à partir d’un fichier de type FAB-</w:t>
       </w:r>
       <w:r>
         <w:rPr>
@@ -941,21 +923,7 @@
         <w:rPr>
           <w:lang w:bidi="fr-FR"/>
         </w:rPr>
-        <w:t xml:space="preserve">Pour commencer à utiliser </w:t>
-      </w:r>
-      <w:proofErr w:type="spellStart"/>
-      <w:r>
-        <w:rPr>
-          <w:lang w:bidi="fr-FR"/>
-        </w:rPr>
-        <w:t>Tarificator</w:t>
-      </w:r>
-      <w:proofErr w:type="spellEnd"/>
-      <w:r>
-        <w:rPr>
-          <w:lang w:bidi="fr-FR"/>
-        </w:rPr>
-        <w:t>, il vous faudra d’abord importer tous les fichiers via GIT</w:t>
+        <w:t>Pour commencer à utiliser Tarificator, il vous faudra d’abord importer tous les fichiers via GIT</w:t>
       </w:r>
       <w:r>
         <w:rPr>
@@ -981,23 +949,7 @@
           <w:rStyle w:val="Accentuation"/>
           <w:lang w:bidi="fr-FR"/>
         </w:rPr>
-        <w:t xml:space="preserve">Attention ce tutoriel marche uniquement sous Windows 10 et 11, pensez </w:t>
-      </w:r>
-      <w:proofErr w:type="gramStart"/>
-      <w:r>
-        <w:rPr>
-          <w:rStyle w:val="Accentuation"/>
-          <w:lang w:bidi="fr-FR"/>
-        </w:rPr>
-        <w:t>a</w:t>
-      </w:r>
-      <w:proofErr w:type="gramEnd"/>
-      <w:r>
-        <w:rPr>
-          <w:rStyle w:val="Accentuation"/>
-          <w:lang w:bidi="fr-FR"/>
-        </w:rPr>
-        <w:t xml:space="preserve"> bien mettre à jour votre ordinateur avant de commencer les étapes suivantes </w:t>
+        <w:t xml:space="preserve">Attention ce tutoriel marche uniquement sous Windows 10 et 11, pensez a bien mettre à jour votre ordinateur avant de commencer les étapes suivantes </w:t>
       </w:r>
       <w:r>
         <w:rPr>
@@ -1527,7 +1479,6 @@
       <w:r>
         <w:t xml:space="preserve">. Faites </w:t>
       </w:r>
-      <w:proofErr w:type="gramStart"/>
       <w:r>
         <w:rPr>
           <w:b/>
@@ -1535,7 +1486,6 @@
         </w:rPr>
         <w:t>clique droit</w:t>
       </w:r>
-      <w:proofErr w:type="gramEnd"/>
       <w:r>
         <w:t xml:space="preserve"> dans le dossier et cliquez sur </w:t>
       </w:r>
@@ -1648,7 +1598,6 @@
       <w:r>
         <w:tab/>
       </w:r>
-      <w:proofErr w:type="gramStart"/>
       <w:r>
         <w:rPr>
           <w:i/>
@@ -1661,15 +1610,7 @@
           <w:i/>
           <w:iCs/>
         </w:rPr>
-        <w:t>it</w:t>
-      </w:r>
-      <w:proofErr w:type="gramEnd"/>
-      <w:r>
-        <w:rPr>
-          <w:i/>
-          <w:iCs/>
-        </w:rPr>
-        <w:t xml:space="preserve"> clone </w:t>
+        <w:t xml:space="preserve">it clone </w:t>
       </w:r>
       <w:hyperlink r:id="rId15" w:history="1">
         <w:r>
@@ -1861,25 +1802,13 @@
           <w:b/>
           <w:bCs/>
         </w:rPr>
-        <w:t xml:space="preserve">%Run </w:t>
-      </w:r>
-      <w:proofErr w:type="gramStart"/>
-      <w:r>
-        <w:rPr>
-          <w:b/>
-          <w:bCs/>
-        </w:rPr>
-        <w:t>tarificatorV7.py</w:t>
+        <w:t>%Run tarificatorV7.py</w:t>
       </w:r>
       <w:r>
         <w:t xml:space="preserve"> </w:t>
       </w:r>
       <w:r>
-        <w:t>.</w:t>
-      </w:r>
-      <w:proofErr w:type="gramEnd"/>
-      <w:r>
-        <w:t xml:space="preserve"> </w:t>
+        <w:t xml:space="preserve">. </w:t>
       </w:r>
       <w:r>
         <w:t>Vous devriez voir apparaitre ceci :</w:t>
@@ -1990,16 +1919,8 @@
         <w:rPr>
           <w:lang w:bidi="fr-FR"/>
         </w:rPr>
-        <w:t xml:space="preserve"> : </w:t>
+        <w:t> : Tarificator</w:t>
       </w:r>
-      <w:proofErr w:type="spellStart"/>
-      <w:r>
-        <w:rPr>
-          <w:lang w:bidi="fr-FR"/>
-        </w:rPr>
-        <w:t>Tarificator</w:t>
-      </w:r>
-      <w:proofErr w:type="spellEnd"/>
     </w:p>
     <w:p>
       <w:pPr>
@@ -2013,7 +1934,6 @@
         </w:rPr>
         <w:t xml:space="preserve">Voici une liste des fichiers nécessaire pour que </w:t>
       </w:r>
-      <w:proofErr w:type="spellStart"/>
       <w:r>
         <w:rPr>
           <w:b/>
@@ -2022,7 +1942,6 @@
         </w:rPr>
         <w:t>Tarificator</w:t>
       </w:r>
-      <w:proofErr w:type="spellEnd"/>
       <w:r>
         <w:rPr>
           <w:lang w:bidi="fr-FR"/>
@@ -2058,7 +1977,6 @@
         </w:rPr>
         <w:t xml:space="preserve">Pour utiliser </w:t>
       </w:r>
-      <w:proofErr w:type="spellStart"/>
       <w:r>
         <w:rPr>
           <w:b/>
@@ -2067,7 +1985,6 @@
         </w:rPr>
         <w:t>Tarificator</w:t>
       </w:r>
-      <w:proofErr w:type="spellEnd"/>
       <w:r>
         <w:rPr>
           <w:lang w:bidi="fr-FR"/>
@@ -2258,6 +2175,15 @@
       </w:r>
     </w:p>
     <w:p>
+      <w:r>
+        <w:lastRenderedPageBreak/>
+        <w:t>Tarificator est constitué d’une interface graphique est possède plusieurs fonctionnalité.</w:t>
+      </w:r>
+      <w:r>
+        <w:t xml:space="preserve"> </w:t>
+      </w:r>
+    </w:p>
+    <w:p>
       <w:pPr>
         <w:pStyle w:val="Titre1"/>
       </w:pPr>
@@ -2266,7 +2192,6 @@
         <w:rPr>
           <w:lang w:bidi="fr-FR"/>
         </w:rPr>
-        <w:lastRenderedPageBreak/>
         <w:t xml:space="preserve">Guide utilisation </w:t>
       </w:r>
       <w:r>
@@ -2294,49 +2219,20 @@
         <w:rPr>
           <w:lang w:bidi="fr-FR"/>
         </w:rPr>
-        <w:t xml:space="preserve">L’espace entre une entrée et son numéro de page dans une table des matières est considéré comme </w:t>
-      </w:r>
-      <w:proofErr w:type="gramStart"/>
-      <w:r>
-        <w:rPr>
-          <w:lang w:bidi="fr-FR"/>
-        </w:rPr>
-        <w:t xml:space="preserve">un </w:t>
+        <w:t xml:space="preserve">L’espace entre une entrée et son numéro de page dans une table des matières est considéré comme un </w:t>
       </w:r>
       <w:r>
         <w:rPr>
           <w:rStyle w:val="Caractredecitationmiseenvidence"/>
           <w:lang w:bidi="fr-FR"/>
         </w:rPr>
-        <w:t>caractères</w:t>
-      </w:r>
-      <w:proofErr w:type="gramEnd"/>
-      <w:r>
-        <w:rPr>
-          <w:rStyle w:val="Caractredecitationmiseenvidence"/>
-          <w:lang w:bidi="fr-FR"/>
-        </w:rPr>
-        <w:t xml:space="preserve"> de suite</w:t>
+        <w:t>caractères de suite</w:t>
       </w:r>
       <w:r>
         <w:rPr>
           <w:lang w:bidi="fr-FR"/>
         </w:rPr>
-        <w:t xml:space="preserve">. Par défaut, Word ajoute des points comme caractères de suite (points de suite), mais vous pouvez facilement basculer vers un autre signe, par exemple, un trait de soulignement. Vous n’avez pas besoin de recommencer depuis le début, vous n’avez même pas besoin de sélectionner la table des matières. Word sait où elle se trouve. Utilisez simplement l’option table </w:t>
-      </w:r>
-      <w:proofErr w:type="gramStart"/>
-      <w:r>
-        <w:rPr>
-          <w:lang w:bidi="fr-FR"/>
-        </w:rPr>
-        <w:t>des matières personnalisée</w:t>
-      </w:r>
-      <w:proofErr w:type="gramEnd"/>
-      <w:r>
-        <w:rPr>
-          <w:lang w:bidi="fr-FR"/>
-        </w:rPr>
-        <w:t xml:space="preserve"> afin d’effectuer ce type de modification et Word se charge du reste.</w:t>
+        <w:t>. Par défaut, Word ajoute des points comme caractères de suite (points de suite), mais vous pouvez facilement basculer vers un autre signe, par exemple, un trait de soulignement. Vous n’avez pas besoin de recommencer depuis le début, vous n’avez même pas besoin de sélectionner la table des matières. Word sait où elle se trouve. Utilisez simplement l’option table des matières personnalisée afin d’effectuer ce type de modification et Word se charge du reste.</w:t>
       </w:r>
     </w:p>
     <w:p>
@@ -2689,7 +2585,6 @@
         <w:t xml:space="preserve">Et </w:t>
       </w:r>
       <w:proofErr w:type="spellStart"/>
-      <w:proofErr w:type="gramStart"/>
       <w:r>
         <w:rPr>
           <w:rStyle w:val="Caractredecitationmiseenvidence"/>
@@ -2705,7 +2600,6 @@
         </w:rPr>
         <w:t>!</w:t>
       </w:r>
-      <w:proofErr w:type="gramEnd"/>
       <w:r>
         <w:rPr>
           <w:lang w:bidi="fr-FR"/>
@@ -2813,21 +2707,7 @@
         <w:rPr>
           <w:lang w:bidi="fr-FR"/>
         </w:rPr>
-        <w:t xml:space="preserve"> si la table des matières entière semble être sélectionnée, l’entrée que vous sélectionnez </w:t>
-      </w:r>
-      <w:proofErr w:type="gramStart"/>
-      <w:r>
-        <w:rPr>
-          <w:lang w:bidi="fr-FR"/>
-        </w:rPr>
-        <w:t>a</w:t>
-      </w:r>
-      <w:proofErr w:type="gramEnd"/>
-      <w:r>
-        <w:rPr>
-          <w:lang w:bidi="fr-FR"/>
-        </w:rPr>
-        <w:t xml:space="preserve"> une mise en surbrillance plus foncée.)</w:t>
+        <w:t xml:space="preserve"> si la table des matières entière semble être sélectionnée, l’entrée que vous sélectionnez a une mise en surbrillance plus foncée.)</w:t>
       </w:r>
     </w:p>
     <w:p>
@@ -2944,21 +2824,7 @@
         <w:rPr>
           <w:lang w:bidi="fr-FR"/>
         </w:rPr>
-        <w:t xml:space="preserve"> Inclure uniquement les en-têtes de titre 1 dans votre table des matières, </w:t>
-      </w:r>
-      <w:proofErr w:type="gramStart"/>
-      <w:r>
-        <w:rPr>
-          <w:lang w:bidi="fr-FR"/>
-        </w:rPr>
-        <w:t>aucun sous-titres</w:t>
-      </w:r>
-      <w:proofErr w:type="gramEnd"/>
-      <w:r>
-        <w:rPr>
-          <w:lang w:bidi="fr-FR"/>
-        </w:rPr>
-        <w:t>.</w:t>
+        <w:t xml:space="preserve"> Inclure uniquement les en-têtes de titre 1 dans votre table des matières, aucun sous-titres.</w:t>
       </w:r>
     </w:p>
     <w:p>
@@ -3155,29 +3021,14 @@
         <w:rPr>
           <w:lang w:bidi="fr-FR"/>
         </w:rPr>
-        <w:t xml:space="preserve">Vérifiez que votre table des matières n’inclut plus les sous-titres, tel </w:t>
-      </w:r>
-      <w:proofErr w:type="gramStart"/>
-      <w:r>
-        <w:rPr>
-          <w:lang w:bidi="fr-FR"/>
-        </w:rPr>
-        <w:t xml:space="preserve">que </w:t>
+        <w:t xml:space="preserve">Vérifiez que votre table des matières n’inclut plus les sous-titres, tel que </w:t>
       </w:r>
       <w:r>
         <w:rPr>
           <w:rStyle w:val="Caractredecitationmiseenvidence"/>
           <w:lang w:bidi="fr-FR"/>
         </w:rPr>
-        <w:t>Ajouter</w:t>
-      </w:r>
-      <w:proofErr w:type="gramEnd"/>
-      <w:r>
-        <w:rPr>
-          <w:rStyle w:val="Caractredecitationmiseenvidence"/>
-          <w:lang w:bidi="fr-FR"/>
-        </w:rPr>
-        <w:t xml:space="preserve"> une entrée de table des matières de niveau 2</w:t>
+        <w:t>Ajouter une entrée de table des matières de niveau 2</w:t>
       </w:r>
       <w:r>
         <w:rPr>
@@ -3325,21 +3176,12 @@
           <w:numId w:val="5"/>
         </w:numPr>
       </w:pPr>
-      <w:proofErr w:type="gramStart"/>
       <w:r>
         <w:rPr>
           <w:rStyle w:val="lev"/>
           <w:lang w:bidi="fr-FR"/>
         </w:rPr>
-        <w:t>table</w:t>
-      </w:r>
-      <w:proofErr w:type="gramEnd"/>
-      <w:r>
-        <w:rPr>
-          <w:rStyle w:val="lev"/>
-          <w:lang w:bidi="fr-FR"/>
-        </w:rPr>
-        <w:t xml:space="preserve"> des matières</w:t>
+        <w:t>table des matières</w:t>
       </w:r>
       <w:r>
         <w:rPr>
@@ -3355,21 +3197,12 @@
           <w:numId w:val="5"/>
         </w:numPr>
       </w:pPr>
-      <w:proofErr w:type="gramStart"/>
       <w:r>
         <w:rPr>
           <w:rStyle w:val="lev"/>
           <w:lang w:bidi="fr-FR"/>
         </w:rPr>
-        <w:t>styles</w:t>
-      </w:r>
-      <w:proofErr w:type="gramEnd"/>
-      <w:r>
-        <w:rPr>
-          <w:rStyle w:val="lev"/>
-          <w:lang w:bidi="fr-FR"/>
-        </w:rPr>
-        <w:t xml:space="preserve"> </w:t>
+        <w:t xml:space="preserve">styles </w:t>
       </w:r>
       <w:r>
         <w:rPr>
@@ -3385,7 +3218,6 @@
           <w:numId w:val="5"/>
         </w:numPr>
       </w:pPr>
-      <w:proofErr w:type="gramStart"/>
       <w:r>
         <w:rPr>
           <w:rStyle w:val="lev"/>
@@ -3393,7 +3225,6 @@
         </w:rPr>
         <w:t>aide</w:t>
       </w:r>
-      <w:proofErr w:type="gramEnd"/>
       <w:r>
         <w:rPr>
           <w:lang w:bidi="fr-FR"/>
@@ -3408,7 +3239,6 @@
           <w:numId w:val="5"/>
         </w:numPr>
       </w:pPr>
-      <w:proofErr w:type="gramStart"/>
       <w:r>
         <w:rPr>
           <w:rStyle w:val="lev"/>
@@ -3416,7 +3246,6 @@
         </w:rPr>
         <w:t>formation</w:t>
       </w:r>
-      <w:proofErr w:type="gramEnd"/>
       <w:r>
         <w:rPr>
           <w:lang w:bidi="fr-FR"/>
@@ -3494,6 +3323,7 @@
         <w:docPartUnique/>
       </w:docPartObj>
     </w:sdtPr>
+    <w:sdtEndPr/>
     <w:sdtContent>
       <w:p>
         <w:pPr>

</xml_diff>